<commit_message>
Made part of annotation for first task
</commit_message>
<xml_diff>
--- a/Course job #2.1.docx
+++ b/Course job #2.1.docx
@@ -1,6 +1,6 @@
 
 <file path=word/document.xml><?xml version="1.0" encoding="utf-8"?>
-<w:document xmlns:wpc="http://schemas.microsoft.com/office/word/2010/wordprocessingCanvas" xmlns:cx="http://schemas.microsoft.com/office/drawing/2014/chartex" xmlns:cx1="http://schemas.microsoft.com/office/drawing/2015/9/8/chartex" xmlns:cx2="http://schemas.microsoft.com/office/drawing/2015/10/21/chartex" xmlns:cx3="http://schemas.microsoft.com/office/drawing/2016/5/9/chartex" xmlns:cx4="http://schemas.microsoft.com/office/drawing/2016/5/10/chartex" xmlns:cx5="http://schemas.microsoft.com/office/drawing/2016/5/11/chartex" xmlns:cx6="http://schemas.microsoft.com/office/drawing/2016/5/12/chartex" xmlns:cx7="http://schemas.microsoft.com/office/drawing/2016/5/13/chartex" xmlns:cx8="http://schemas.microsoft.com/office/drawing/2016/5/14/chartex" xmlns:mc="http://schemas.openxmlformats.org/markup-compatibility/2006" xmlns:aink="http://schemas.microsoft.com/office/drawing/2016/ink" xmlns:am3d="http://schemas.microsoft.com/office/drawing/2017/model3d" xmlns:o="urn:schemas-microsoft-com:office:office" xmlns:r="http://schemas.openxmlformats.org/officeDocument/2006/relationships" xmlns:m="http://schemas.openxmlformats.org/officeDocument/2006/math" xmlns:v="urn:schemas-microsoft-com:vml" xmlns:wp14="http://schemas.microsoft.com/office/word/2010/wordprocessingDrawing" xmlns:wp="http://schemas.openxmlformats.org/drawingml/2006/wordprocessingDrawing" xmlns:w10="urn:schemas-microsoft-com:office:word" xmlns:w="http://schemas.openxmlformats.org/wordprocessingml/2006/main" xmlns:w14="http://schemas.microsoft.com/office/word/2010/wordml" xmlns:w15="http://schemas.microsoft.com/office/word/2012/wordml" xmlns:w16cex="http://schemas.microsoft.com/office/word/2018/wordml/cex" xmlns:w16cid="http://schemas.microsoft.com/office/word/2016/wordml/cid" xmlns:w16="http://schemas.microsoft.com/office/word/2018/wordml" xmlns:w16se="http://schemas.microsoft.com/office/word/2015/wordml/symex" xmlns:wpg="http://schemas.microsoft.com/office/word/2010/wordprocessingGroup" xmlns:wpi="http://schemas.microsoft.com/office/word/2010/wordprocessingInk" xmlns:wne="http://schemas.microsoft.com/office/word/2006/wordml" xmlns:wps="http://schemas.microsoft.com/office/word/2010/wordprocessingShape" mc:Ignorable="w14 w15 w16se w16cid w16 w16cex wp14">
+<w:document xmlns:wpc="http://schemas.microsoft.com/office/word/2010/wordprocessingCanvas" xmlns:cx="http://schemas.microsoft.com/office/drawing/2014/chartex" xmlns:cx1="http://schemas.microsoft.com/office/drawing/2015/9/8/chartex" xmlns:cx2="http://schemas.microsoft.com/office/drawing/2015/10/21/chartex" xmlns:cx3="http://schemas.microsoft.com/office/drawing/2016/5/9/chartex" xmlns:cx4="http://schemas.microsoft.com/office/drawing/2016/5/10/chartex" xmlns:cx5="http://schemas.microsoft.com/office/drawing/2016/5/11/chartex" xmlns:cx6="http://schemas.microsoft.com/office/drawing/2016/5/12/chartex" xmlns:cx7="http://schemas.microsoft.com/office/drawing/2016/5/13/chartex" xmlns:cx8="http://schemas.microsoft.com/office/drawing/2016/5/14/chartex" xmlns:mc="http://schemas.openxmlformats.org/markup-compatibility/2006" xmlns:aink="http://schemas.microsoft.com/office/drawing/2016/ink" xmlns:am3d="http://schemas.microsoft.com/office/drawing/2017/model3d" xmlns:o="urn:schemas-microsoft-com:office:office" xmlns:r="http://schemas.openxmlformats.org/officeDocument/2006/relationships" xmlns:m="http://schemas.openxmlformats.org/officeDocument/2006/math" xmlns:v="urn:schemas-microsoft-com:vml" xmlns:wp14="http://schemas.microsoft.com/office/word/2010/wordprocessingDrawing" xmlns:wp="http://schemas.openxmlformats.org/drawingml/2006/wordprocessingDrawing" xmlns:w10="urn:schemas-microsoft-com:office:word" xmlns:w="http://schemas.openxmlformats.org/wordprocessingml/2006/main" xmlns:w14="http://schemas.microsoft.com/office/word/2010/wordml" xmlns:w15="http://schemas.microsoft.com/office/word/2012/wordml" xmlns:w16cid="http://schemas.microsoft.com/office/word/2016/wordml/cid" xmlns:w16se="http://schemas.microsoft.com/office/word/2015/wordml/symex" xmlns:wpg="http://schemas.microsoft.com/office/word/2010/wordprocessingGroup" xmlns:wpi="http://schemas.microsoft.com/office/word/2010/wordprocessingInk" xmlns:wne="http://schemas.microsoft.com/office/word/2006/wordml" xmlns:wps="http://schemas.microsoft.com/office/word/2010/wordprocessingShape" mc:Ignorable="w14 w15 w16se w16cid wp14">
   <w:body>
     <w:p>
       <w:pPr>
@@ -2758,6 +2758,7 @@
           <w:sz w:val="28"/>
           <w:szCs w:val="28"/>
         </w:rPr>
+        <w:lastRenderedPageBreak/>
         <w:t>Чертежей и плакатов не требуется.</w:t>
       </w:r>
     </w:p>
@@ -3122,86 +3123,11 @@
           <w:rFonts w:ascii="Times New Roman" w:hAnsi="Times New Roman" w:cs="Times New Roman"/>
           <w:noProof/>
         </w:rPr>
-        <w:pict w14:anchorId="19AAF795">
-          <v:shapetype id="_x0000_t103" coordsize="21600,21600" o:spt="103" adj="12960,19440,7200" path="wr@22,0@21@3,,0@21@4@22@14@21@1@21@7@2@12l@2@13,0@8@2@11at@22,0@21@3@2@10@24@16@22@14@21@1@24@16,0@14xear@22@14@21@1@21@7@24@16nfe">
-            <v:stroke joinstyle="miter"/>
-            <v:formulas>
-              <v:f eqn="val #0"/>
-              <v:f eqn="val #1"/>
-              <v:f eqn="val #2"/>
-              <v:f eqn="sum #0 width #1"/>
-              <v:f eqn="prod @3 1 2"/>
-              <v:f eqn="sum #1 #1 width"/>
-              <v:f eqn="sum @5 #1 #0"/>
-              <v:f eqn="prod @6 1 2"/>
-              <v:f eqn="mid width #0"/>
-              <v:f eqn="ellipse #2 height @4"/>
-              <v:f eqn="sum @4 @9 0"/>
-              <v:f eqn="sum @10 #1 width"/>
-              <v:f eqn="sum @7 @9 0"/>
-              <v:f eqn="sum @11 width #0"/>
-              <v:f eqn="sum @5 0 #0"/>
-              <v:f eqn="prod @14 1 2"/>
-              <v:f eqn="mid @4 @7"/>
-              <v:f eqn="sum #0 #1 width"/>
-              <v:f eqn="prod @17 1 2"/>
-              <v:f eqn="sum @16 0 @18"/>
-              <v:f eqn="val width"/>
-              <v:f eqn="val height"/>
-              <v:f eqn="sum 0 0 height"/>
-              <v:f eqn="sum @16 0 @4"/>
-              <v:f eqn="ellipse @23 @4 height"/>
-              <v:f eqn="sum @8 128 0"/>
-              <v:f eqn="prod @5 1 2"/>
-              <v:f eqn="sum @5 0 128"/>
-              <v:f eqn="sum #0 @16 @11"/>
-              <v:f eqn="sum width 0 #0"/>
-              <v:f eqn="prod @29 1 2"/>
-              <v:f eqn="prod height height 1"/>
-              <v:f eqn="prod #2 #2 1"/>
-              <v:f eqn="sum @31 0 @32"/>
-              <v:f eqn="sqrt @33"/>
-              <v:f eqn="sum @34 height 0"/>
-              <v:f eqn="prod width height @35"/>
-              <v:f eqn="sum @36 64 0"/>
-              <v:f eqn="prod #0 1 2"/>
-              <v:f eqn="ellipse @30 @38 height"/>
-              <v:f eqn="sum @39 0 64"/>
-              <v:f eqn="prod @4 1 2"/>
-              <v:f eqn="sum #1 0 @41"/>
-              <v:f eqn="prod height 4390 32768"/>
-              <v:f eqn="prod height 28378 32768"/>
-            </v:formulas>
-            <v:path o:extrusionok="f" o:connecttype="custom" o:connectlocs="0,@15;@2,@11;0,@8;@2,@13;@21,@16" o:connectangles="180,180,180,90,0" textboxrect="@43,@41,@44,@42"/>
-            <v:handles>
-              <v:h position="topLeft,#0" yrange="@37,@27"/>
-              <v:h position="topLeft,#1" yrange="@25,@20"/>
-              <v:h position="#2,bottomRight" xrange="0,@40"/>
-            </v:handles>
-            <o:complex v:ext="view"/>
-          </v:shapetype>
-          <v:shape id="_x0000_s1028" type="#_x0000_t103" style="position:absolute;margin-left:206.7pt;margin-top:45.15pt;width:25.5pt;height:36.75pt;z-index:251667456"/>
-        </w:pict>
-      </w:r>
-      <w:r>
-        <w:rPr>
-          <w:rFonts w:ascii="Times New Roman" w:hAnsi="Times New Roman" w:cs="Times New Roman"/>
-          <w:noProof/>
-        </w:rPr>
-        <w:pict w14:anchorId="7CC5C97C">
-          <v:shape id="_x0000_s1027" type="#_x0000_t103" style="position:absolute;margin-left:111.45pt;margin-top:45.15pt;width:28.5pt;height:40.5pt;z-index:251666432"/>
-        </w:pict>
-      </w:r>
-      <w:r>
-        <w:rPr>
-          <w:rFonts w:ascii="Times New Roman" w:hAnsi="Times New Roman" w:cs="Times New Roman"/>
-          <w:noProof/>
-        </w:rPr>
         <w:drawing>
-          <wp:inline distT="0" distB="0" distL="0" distR="0" wp14:anchorId="3F39350E" wp14:editId="39C0970A">
-            <wp:extent cx="3465596" cy="1464038"/>
+          <wp:inline distT="0" distB="0" distL="0" distR="0" wp14:anchorId="266C3CD0" wp14:editId="0D54DD2D">
+            <wp:extent cx="3467100" cy="1457325"/>
             <wp:effectExtent l="0" t="0" r="0" b="0"/>
-            <wp:docPr id="1" name="Рисунок 1"/>
+            <wp:docPr id="4" name="Рисунок 4"/>
             <wp:cNvGraphicFramePr>
               <a:graphicFrameLocks xmlns:a="http://schemas.openxmlformats.org/drawingml/2006/main" noChangeAspect="1"/>
             </wp:cNvGraphicFramePr>
@@ -3209,23 +3135,36 @@
               <a:graphicData uri="http://schemas.openxmlformats.org/drawingml/2006/picture">
                 <pic:pic xmlns:pic="http://schemas.openxmlformats.org/drawingml/2006/picture">
                   <pic:nvPicPr>
-                    <pic:cNvPr id="1" name=""/>
-                    <pic:cNvPicPr/>
+                    <pic:cNvPr id="0" name="Picture 2"/>
+                    <pic:cNvPicPr>
+                      <a:picLocks noChangeAspect="1" noChangeArrowheads="1"/>
+                    </pic:cNvPicPr>
                   </pic:nvPicPr>
                   <pic:blipFill>
-                    <a:blip r:embed="rId12"/>
+                    <a:blip r:embed="rId12">
+                      <a:extLst>
+                        <a:ext uri="{28A0092B-C50C-407E-A947-70E740481C1C}">
+                          <a14:useLocalDpi xmlns:a14="http://schemas.microsoft.com/office/drawing/2010/main" val="0"/>
+                        </a:ext>
+                      </a:extLst>
+                    </a:blip>
+                    <a:srcRect/>
                     <a:stretch>
                       <a:fillRect/>
                     </a:stretch>
                   </pic:blipFill>
-                  <pic:spPr>
+                  <pic:spPr bwMode="auto">
                     <a:xfrm>
                       <a:off x="0" y="0"/>
-                      <a:ext cx="3478611" cy="1469536"/>
+                      <a:ext cx="3467100" cy="1457325"/>
                     </a:xfrm>
                     <a:prstGeom prst="rect">
                       <a:avLst/>
                     </a:prstGeom>
+                    <a:noFill/>
+                    <a:ln>
+                      <a:noFill/>
+                    </a:ln>
                   </pic:spPr>
                 </pic:pic>
               </a:graphicData>
@@ -3239,7 +3178,7 @@
           <w:noProof/>
         </w:rPr>
         <w:drawing>
-          <wp:inline distT="0" distB="0" distL="0" distR="0" wp14:anchorId="6ABB68E8" wp14:editId="32B48DAF">
+          <wp:inline distT="0" distB="0" distL="0" distR="0" wp14:anchorId="6ABB68E8" wp14:editId="5005A1B9">
             <wp:extent cx="1425575" cy="990600"/>
             <wp:effectExtent l="0" t="0" r="0" b="0"/>
             <wp:docPr id="2" name="Рисунок 2"/>
@@ -3505,7 +3444,17 @@
           <w:sz w:val="28"/>
           <w:szCs w:val="28"/>
         </w:rPr>
-        <w:t xml:space="preserve">3) Построить графики АЧХ и ФЧХ передаточной функции и переходной характеристики. </w:t>
+        <w:t>3) Построить графики АЧХ и ФЧХ передато</w:t>
+      </w:r>
+      <w:bookmarkStart w:id="0" w:name="_GoBack"/>
+      <w:bookmarkEnd w:id="0"/>
+      <w:r>
+        <w:rPr>
+          <w:rFonts w:ascii="Times New Roman" w:hAnsi="Times New Roman" w:cs="Times New Roman"/>
+          <w:sz w:val="28"/>
+          <w:szCs w:val="28"/>
+        </w:rPr>
+        <w:t xml:space="preserve">чной функции и переходной характеристики. </w:t>
       </w:r>
     </w:p>
     <w:p>
@@ -3526,6 +3475,991 @@
         </w:rPr>
         <w:t xml:space="preserve">4) По полученным графикам или аналитическим выражениям определить полосу пропускания и добротность, а также частоту и период собственных колебаний. </w:t>
       </w:r>
+    </w:p>
+    <w:p>
+      <w:pPr>
+        <w:spacing w:after="0" w:line="252" w:lineRule="auto"/>
+        <w:jc w:val="both"/>
+        <w:rPr>
+          <w:rFonts w:ascii="Times New Roman" w:hAnsi="Times New Roman" w:cs="Times New Roman"/>
+          <w:sz w:val="28"/>
+          <w:szCs w:val="28"/>
+        </w:rPr>
+      </w:pPr>
+    </w:p>
+    <w:p>
+      <w:pPr>
+        <w:pStyle w:val="a8"/>
+        <w:numPr>
+          <w:ilvl w:val="0"/>
+          <w:numId w:val="13"/>
+        </w:numPr>
+        <w:spacing w:after="0" w:line="252" w:lineRule="auto"/>
+        <w:jc w:val="both"/>
+        <w:rPr>
+          <w:rFonts w:ascii="Times New Roman" w:hAnsi="Times New Roman" w:cs="Times New Roman"/>
+          <w:sz w:val="28"/>
+          <w:szCs w:val="28"/>
+          <w:lang w:val="fr-CA"/>
+        </w:rPr>
+      </w:pPr>
+      <w:r>
+        <w:rPr>
+          <w:rFonts w:ascii="Times New Roman" w:hAnsi="Times New Roman" w:cs="Times New Roman"/>
+          <w:sz w:val="28"/>
+          <w:szCs w:val="28"/>
+        </w:rPr>
+        <w:t>Решение</w:t>
+      </w:r>
+    </w:p>
+    <w:p>
+      <w:pPr>
+        <w:spacing w:after="0" w:line="252" w:lineRule="auto"/>
+        <w:jc w:val="both"/>
+        <w:rPr>
+          <w:rFonts w:ascii="Times New Roman" w:eastAsiaTheme="minorEastAsia" w:hAnsi="Times New Roman" w:cs="Times New Roman"/>
+          <w:sz w:val="28"/>
+          <w:szCs w:val="28"/>
+        </w:rPr>
+      </w:pPr>
+      <w:r>
+        <w:rPr>
+          <w:rFonts w:ascii="Times New Roman" w:hAnsi="Times New Roman" w:cs="Times New Roman"/>
+          <w:sz w:val="28"/>
+          <w:szCs w:val="28"/>
+        </w:rPr>
+        <w:t>Найдём комплексную амплитуду напряжения</w:t>
+      </w:r>
+      <w:r>
+        <w:rPr>
+          <w:rFonts w:ascii="Times New Roman" w:hAnsi="Times New Roman" w:cs="Times New Roman"/>
+          <w:sz w:val="28"/>
+          <w:szCs w:val="28"/>
+        </w:rPr>
+        <w:t xml:space="preserve"> на концах катушки индуктивности: </w:t>
+      </w:r>
+      <m:oMath>
+        <m:sSub>
+          <m:sSubPr>
+            <m:ctrlPr>
+              <w:rPr>
+                <w:rFonts w:ascii="Cambria Math" w:hAnsi="Cambria Math" w:cs="Times New Roman"/>
+                <w:i/>
+                <w:sz w:val="28"/>
+                <w:szCs w:val="28"/>
+              </w:rPr>
+            </m:ctrlPr>
+          </m:sSubPr>
+          <m:e>
+            <m:acc>
+              <m:accPr>
+                <m:chr m:val="̇"/>
+                <m:ctrlPr>
+                  <w:rPr>
+                    <w:rFonts w:ascii="Cambria Math" w:hAnsi="Cambria Math" w:cs="Times New Roman"/>
+                    <w:i/>
+                    <w:sz w:val="28"/>
+                    <w:szCs w:val="28"/>
+                  </w:rPr>
+                </m:ctrlPr>
+              </m:accPr>
+              <m:e>
+                <m:r>
+                  <w:rPr>
+                    <w:rFonts w:ascii="Cambria Math" w:hAnsi="Cambria Math" w:cs="Times New Roman"/>
+                    <w:sz w:val="28"/>
+                    <w:szCs w:val="28"/>
+                  </w:rPr>
+                  <m:t>U</m:t>
+                </m:r>
+              </m:e>
+            </m:acc>
+          </m:e>
+          <m:sub>
+            <m:r>
+              <w:rPr>
+                <w:rFonts w:ascii="Cambria Math" w:hAnsi="Cambria Math" w:cs="Times New Roman"/>
+                <w:sz w:val="28"/>
+                <w:szCs w:val="28"/>
+              </w:rPr>
+              <m:t>mL</m:t>
+            </m:r>
+          </m:sub>
+        </m:sSub>
+        <m:r>
+          <w:rPr>
+            <w:rFonts w:ascii="Cambria Math" w:hAnsi="Cambria Math" w:cs="Times New Roman"/>
+            <w:sz w:val="28"/>
+            <w:szCs w:val="28"/>
+          </w:rPr>
+          <m:t>=</m:t>
+        </m:r>
+        <m:sSub>
+          <m:sSubPr>
+            <m:ctrlPr>
+              <w:rPr>
+                <w:rFonts w:ascii="Cambria Math" w:hAnsi="Cambria Math" w:cs="Times New Roman"/>
+                <w:i/>
+                <w:sz w:val="28"/>
+                <w:szCs w:val="28"/>
+              </w:rPr>
+            </m:ctrlPr>
+          </m:sSubPr>
+          <m:e>
+            <m:r>
+              <w:rPr>
+                <w:rFonts w:ascii="Cambria Math" w:hAnsi="Cambria Math" w:cs="Times New Roman"/>
+                <w:sz w:val="28"/>
+                <w:szCs w:val="28"/>
+              </w:rPr>
+              <m:t>U</m:t>
+            </m:r>
+          </m:e>
+          <m:sub>
+            <m:r>
+              <w:rPr>
+                <w:rFonts w:ascii="Cambria Math" w:hAnsi="Cambria Math" w:cs="Times New Roman"/>
+                <w:sz w:val="28"/>
+                <w:szCs w:val="28"/>
+              </w:rPr>
+              <m:t>mL</m:t>
+            </m:r>
+          </m:sub>
+        </m:sSub>
+        <m:r>
+          <w:rPr>
+            <w:rFonts w:ascii="Cambria Math" w:hAnsi="Cambria Math" w:cs="Times New Roman"/>
+            <w:sz w:val="28"/>
+            <w:szCs w:val="28"/>
+          </w:rPr>
+          <m:t>(jω)</m:t>
+        </m:r>
+      </m:oMath>
+      <w:r>
+        <w:rPr>
+          <w:rFonts w:ascii="Times New Roman" w:eastAsiaTheme="minorEastAsia" w:hAnsi="Times New Roman" w:cs="Times New Roman"/>
+          <w:sz w:val="28"/>
+          <w:szCs w:val="28"/>
+        </w:rPr>
+        <w:t xml:space="preserve">. </w:t>
+      </w:r>
+      <w:r>
+        <w:rPr>
+          <w:rFonts w:ascii="Times New Roman" w:eastAsiaTheme="minorEastAsia" w:hAnsi="Times New Roman" w:cs="Times New Roman"/>
+          <w:sz w:val="28"/>
+          <w:szCs w:val="28"/>
+        </w:rPr>
+        <w:t xml:space="preserve">Используем метод контурных токов. Систему уравнений составляем на основе второго закона Кирхгофа. Их количество по этому закону равно </w:t>
+      </w:r>
+      <m:oMath>
+        <m:sSub>
+          <m:sSubPr>
+            <m:ctrlPr>
+              <w:rPr>
+                <w:rFonts w:ascii="Cambria Math" w:eastAsiaTheme="minorEastAsia" w:hAnsi="Cambria Math" w:cs="Times New Roman"/>
+                <w:i/>
+                <w:sz w:val="28"/>
+                <w:szCs w:val="28"/>
+              </w:rPr>
+            </m:ctrlPr>
+          </m:sSubPr>
+          <m:e>
+            <m:r>
+              <w:rPr>
+                <w:rFonts w:ascii="Cambria Math" w:eastAsiaTheme="minorEastAsia" w:hAnsi="Cambria Math" w:cs="Times New Roman"/>
+                <w:sz w:val="28"/>
+                <w:szCs w:val="28"/>
+              </w:rPr>
+              <m:t>n</m:t>
+            </m:r>
+          </m:e>
+          <m:sub>
+            <m:r>
+              <w:rPr>
+                <w:rFonts w:ascii="Cambria Math" w:eastAsiaTheme="minorEastAsia" w:hAnsi="Cambria Math" w:cs="Times New Roman"/>
+                <w:sz w:val="28"/>
+                <w:szCs w:val="28"/>
+              </w:rPr>
+              <m:t>2</m:t>
+            </m:r>
+          </m:sub>
+        </m:sSub>
+        <m:r>
+          <w:rPr>
+            <w:rFonts w:ascii="Cambria Math" w:eastAsiaTheme="minorEastAsia" w:hAnsi="Cambria Math" w:cs="Times New Roman"/>
+            <w:sz w:val="28"/>
+            <w:szCs w:val="28"/>
+          </w:rPr>
+          <m:t>=</m:t>
+        </m:r>
+        <m:r>
+          <w:rPr>
+            <w:rFonts w:ascii="Cambria Math" w:eastAsiaTheme="minorEastAsia" w:hAnsi="Cambria Math" w:cs="Times New Roman"/>
+            <w:sz w:val="28"/>
+            <w:szCs w:val="28"/>
+            <w:lang w:val="fr-CA"/>
+          </w:rPr>
+          <m:t>p</m:t>
+        </m:r>
+        <m:r>
+          <w:rPr>
+            <w:rFonts w:ascii="Cambria Math" w:eastAsiaTheme="minorEastAsia" w:hAnsi="Cambria Math" w:cs="Times New Roman"/>
+            <w:sz w:val="28"/>
+            <w:szCs w:val="28"/>
+          </w:rPr>
+          <m:t>-</m:t>
+        </m:r>
+        <m:sSub>
+          <m:sSubPr>
+            <m:ctrlPr>
+              <w:rPr>
+                <w:rFonts w:ascii="Cambria Math" w:eastAsiaTheme="minorEastAsia" w:hAnsi="Cambria Math" w:cs="Times New Roman"/>
+                <w:i/>
+                <w:sz w:val="28"/>
+                <w:szCs w:val="28"/>
+                <w:lang w:val="fr-CA"/>
+              </w:rPr>
+            </m:ctrlPr>
+          </m:sSubPr>
+          <m:e>
+            <m:r>
+              <w:rPr>
+                <w:rFonts w:ascii="Cambria Math" w:eastAsiaTheme="minorEastAsia" w:hAnsi="Cambria Math" w:cs="Times New Roman"/>
+                <w:sz w:val="28"/>
+                <w:szCs w:val="28"/>
+                <w:lang w:val="fr-CA"/>
+              </w:rPr>
+              <m:t>N</m:t>
+            </m:r>
+          </m:e>
+          <m:sub>
+            <m:r>
+              <w:rPr>
+                <w:rFonts w:ascii="Cambria Math" w:eastAsiaTheme="minorEastAsia" w:hAnsi="Cambria Math" w:cs="Times New Roman"/>
+                <w:sz w:val="28"/>
+                <w:szCs w:val="28"/>
+              </w:rPr>
+              <m:t>ит</m:t>
+            </m:r>
+          </m:sub>
+        </m:sSub>
+        <m:r>
+          <w:rPr>
+            <w:rFonts w:ascii="Cambria Math" w:eastAsiaTheme="minorEastAsia" w:hAnsi="Cambria Math" w:cs="Times New Roman"/>
+            <w:sz w:val="28"/>
+            <w:szCs w:val="28"/>
+          </w:rPr>
+          <m:t>-</m:t>
+        </m:r>
+        <m:r>
+          <w:rPr>
+            <w:rFonts w:ascii="Cambria Math" w:eastAsiaTheme="minorEastAsia" w:hAnsi="Cambria Math" w:cs="Times New Roman"/>
+            <w:sz w:val="28"/>
+            <w:szCs w:val="28"/>
+            <w:lang w:val="fr-CA"/>
+          </w:rPr>
+          <m:t>g</m:t>
+        </m:r>
+        <m:r>
+          <w:rPr>
+            <w:rFonts w:ascii="Cambria Math" w:eastAsiaTheme="minorEastAsia" w:hAnsi="Cambria Math" w:cs="Times New Roman"/>
+            <w:sz w:val="28"/>
+            <w:szCs w:val="28"/>
+          </w:rPr>
+          <m:t>+1</m:t>
+        </m:r>
+      </m:oMath>
+      <w:r>
+        <w:rPr>
+          <w:rFonts w:ascii="Times New Roman" w:eastAsiaTheme="minorEastAsia" w:hAnsi="Times New Roman" w:cs="Times New Roman"/>
+          <w:sz w:val="28"/>
+          <w:szCs w:val="28"/>
+        </w:rPr>
+        <w:t xml:space="preserve">, где </w:t>
+      </w:r>
+      <w:r>
+        <w:rPr>
+          <w:rFonts w:ascii="Times New Roman" w:eastAsiaTheme="minorEastAsia" w:hAnsi="Times New Roman" w:cs="Times New Roman"/>
+          <w:sz w:val="28"/>
+          <w:szCs w:val="28"/>
+          <w:lang w:val="fr-CA"/>
+        </w:rPr>
+        <w:t>p</w:t>
+      </w:r>
+      <w:r>
+        <w:rPr>
+          <w:rFonts w:ascii="Times New Roman" w:eastAsiaTheme="minorEastAsia" w:hAnsi="Times New Roman" w:cs="Times New Roman"/>
+          <w:sz w:val="28"/>
+          <w:szCs w:val="28"/>
+        </w:rPr>
+        <w:t xml:space="preserve"> </w:t>
+      </w:r>
+      <w:r>
+        <w:rPr>
+          <w:rFonts w:ascii="Times New Roman" w:eastAsiaTheme="minorEastAsia" w:hAnsi="Times New Roman" w:cs="Times New Roman"/>
+          <w:sz w:val="28"/>
+          <w:szCs w:val="28"/>
+        </w:rPr>
+        <w:t>–</w:t>
+      </w:r>
+      <w:r>
+        <w:rPr>
+          <w:rFonts w:ascii="Times New Roman" w:eastAsiaTheme="minorEastAsia" w:hAnsi="Times New Roman" w:cs="Times New Roman"/>
+          <w:sz w:val="28"/>
+          <w:szCs w:val="28"/>
+        </w:rPr>
+        <w:t xml:space="preserve"> </w:t>
+      </w:r>
+      <w:r>
+        <w:rPr>
+          <w:rFonts w:ascii="Times New Roman" w:eastAsiaTheme="minorEastAsia" w:hAnsi="Times New Roman" w:cs="Times New Roman"/>
+          <w:sz w:val="28"/>
+          <w:szCs w:val="28"/>
+        </w:rPr>
+        <w:t xml:space="preserve">количество ветвей в цепи, </w:t>
+      </w:r>
+      <w:r>
+        <w:rPr>
+          <w:rFonts w:ascii="Times New Roman" w:hAnsi="Times New Roman" w:cs="Times New Roman"/>
+          <w:sz w:val="28"/>
+          <w:szCs w:val="28"/>
+        </w:rPr>
+        <w:t>g – количество узлов, N</w:t>
+      </w:r>
+      <w:r>
+        <w:rPr>
+          <w:rFonts w:ascii="Times New Roman" w:hAnsi="Times New Roman" w:cs="Times New Roman"/>
+          <w:sz w:val="28"/>
+          <w:szCs w:val="28"/>
+          <w:vertAlign w:val="subscript"/>
+        </w:rPr>
+        <w:t>ит</w:t>
+      </w:r>
+      <w:r>
+        <w:rPr>
+          <w:rFonts w:ascii="Times New Roman" w:hAnsi="Times New Roman" w:cs="Times New Roman"/>
+          <w:sz w:val="28"/>
+          <w:szCs w:val="28"/>
+        </w:rPr>
+        <w:t xml:space="preserve"> - количество источников тока.</w:t>
+      </w:r>
+      <w:r>
+        <w:rPr>
+          <w:rFonts w:ascii="Times New Roman" w:hAnsi="Times New Roman" w:cs="Times New Roman"/>
+          <w:sz w:val="28"/>
+          <w:szCs w:val="28"/>
+        </w:rPr>
+        <w:t xml:space="preserve"> В нашей цепи </w:t>
+      </w:r>
+      <w:r>
+        <w:rPr>
+          <w:rFonts w:ascii="Times New Roman" w:hAnsi="Times New Roman" w:cs="Times New Roman"/>
+          <w:sz w:val="28"/>
+          <w:szCs w:val="28"/>
+          <w:lang w:val="fr-CA"/>
+        </w:rPr>
+        <w:t>p</w:t>
+      </w:r>
+      <w:r>
+        <w:rPr>
+          <w:rFonts w:ascii="Times New Roman" w:hAnsi="Times New Roman" w:cs="Times New Roman"/>
+          <w:sz w:val="28"/>
+          <w:szCs w:val="28"/>
+        </w:rPr>
+        <w:t xml:space="preserve"> = 4, </w:t>
+      </w:r>
+      <w:r>
+        <w:rPr>
+          <w:rFonts w:ascii="Times New Roman" w:hAnsi="Times New Roman" w:cs="Times New Roman"/>
+          <w:sz w:val="28"/>
+          <w:szCs w:val="28"/>
+          <w:lang w:val="fr-CA"/>
+        </w:rPr>
+        <w:t>g</w:t>
+      </w:r>
+      <w:r>
+        <w:rPr>
+          <w:rFonts w:ascii="Times New Roman" w:hAnsi="Times New Roman" w:cs="Times New Roman"/>
+          <w:sz w:val="28"/>
+          <w:szCs w:val="28"/>
+        </w:rPr>
+        <w:t xml:space="preserve"> = 2, </w:t>
+      </w:r>
+      <w:r>
+        <w:rPr>
+          <w:rFonts w:ascii="Times New Roman" w:hAnsi="Times New Roman" w:cs="Times New Roman"/>
+          <w:sz w:val="28"/>
+          <w:szCs w:val="28"/>
+          <w:lang w:val="fr-CA"/>
+        </w:rPr>
+        <w:t>N</w:t>
+      </w:r>
+      <w:proofErr w:type="spellStart"/>
+      <w:r>
+        <w:rPr>
+          <w:rFonts w:ascii="Times New Roman" w:hAnsi="Times New Roman" w:cs="Times New Roman"/>
+          <w:sz w:val="28"/>
+          <w:szCs w:val="28"/>
+          <w:vertAlign w:val="subscript"/>
+        </w:rPr>
+        <w:t>ит</w:t>
+      </w:r>
+      <w:proofErr w:type="spellEnd"/>
+      <w:r>
+        <w:rPr>
+          <w:rFonts w:ascii="Times New Roman" w:hAnsi="Times New Roman" w:cs="Times New Roman"/>
+          <w:sz w:val="28"/>
+          <w:szCs w:val="28"/>
+        </w:rPr>
+        <w:t xml:space="preserve"> = 0</w:t>
+      </w:r>
+      <w:r>
+        <w:rPr>
+          <w:rFonts w:ascii="Times New Roman" w:hAnsi="Times New Roman" w:cs="Times New Roman"/>
+          <w:sz w:val="28"/>
+          <w:szCs w:val="28"/>
+        </w:rPr>
+        <w:t xml:space="preserve">, значит количество уравнений: </w:t>
+      </w:r>
+      <w:r>
+        <w:rPr>
+          <w:rFonts w:ascii="Times New Roman" w:hAnsi="Times New Roman" w:cs="Times New Roman"/>
+          <w:sz w:val="28"/>
+          <w:szCs w:val="28"/>
+          <w:lang w:val="fr-CA"/>
+        </w:rPr>
+        <w:t>n</w:t>
+      </w:r>
+      <w:r>
+        <w:rPr>
+          <w:rFonts w:ascii="Times New Roman" w:hAnsi="Times New Roman" w:cs="Times New Roman"/>
+          <w:sz w:val="28"/>
+          <w:szCs w:val="28"/>
+          <w:vertAlign w:val="subscript"/>
+        </w:rPr>
+        <w:t>2</w:t>
+      </w:r>
+      <w:r>
+        <w:rPr>
+          <w:rFonts w:ascii="Times New Roman" w:hAnsi="Times New Roman" w:cs="Times New Roman"/>
+          <w:sz w:val="28"/>
+          <w:szCs w:val="28"/>
+        </w:rPr>
+        <w:t xml:space="preserve"> = 3</w:t>
+      </w:r>
+      <w:r>
+        <w:rPr>
+          <w:rFonts w:ascii="Times New Roman" w:hAnsi="Times New Roman" w:cs="Times New Roman"/>
+          <w:sz w:val="28"/>
+          <w:szCs w:val="28"/>
+        </w:rPr>
+        <w:t xml:space="preserve">. Значит, нам необходимо выделить три независимых контура. Обозначим </w:t>
+      </w:r>
+      <w:r>
+        <w:rPr>
+          <w:rFonts w:ascii="Times New Roman" w:hAnsi="Times New Roman" w:cs="Times New Roman"/>
+          <w:sz w:val="28"/>
+          <w:szCs w:val="28"/>
+          <w:lang w:val="fr-CA"/>
+        </w:rPr>
+        <w:t>j</w:t>
+      </w:r>
+      <w:r>
+        <w:rPr>
+          <w:rFonts w:ascii="Times New Roman" w:hAnsi="Times New Roman" w:cs="Times New Roman"/>
+          <w:sz w:val="28"/>
+          <w:szCs w:val="28"/>
+        </w:rPr>
+        <w:t>*</w:t>
+      </w:r>
+      <w:r>
+        <w:rPr>
+          <w:rFonts w:ascii="Times New Roman" w:hAnsi="Times New Roman" w:cs="Times New Roman"/>
+          <w:sz w:val="28"/>
+          <w:szCs w:val="28"/>
+          <w:lang w:val="fr-CA"/>
+        </w:rPr>
+        <w:sym w:font="Symbol" w:char="F077"/>
+      </w:r>
+      <w:r>
+        <w:rPr>
+          <w:rFonts w:ascii="Times New Roman" w:hAnsi="Times New Roman" w:cs="Times New Roman"/>
+          <w:sz w:val="28"/>
+          <w:szCs w:val="28"/>
+        </w:rPr>
+        <w:t>=</w:t>
+      </w:r>
+      <w:r>
+        <w:rPr>
+          <w:rFonts w:ascii="Times New Roman" w:hAnsi="Times New Roman" w:cs="Times New Roman"/>
+          <w:sz w:val="28"/>
+          <w:szCs w:val="28"/>
+          <w:lang w:val="fr-CA"/>
+        </w:rPr>
+        <w:t>p</w:t>
+      </w:r>
+      <w:proofErr w:type="gramStart"/>
+      <w:r>
+        <w:rPr>
+          <w:rFonts w:ascii="Times New Roman" w:hAnsi="Times New Roman" w:cs="Times New Roman"/>
+          <w:sz w:val="28"/>
+          <w:szCs w:val="28"/>
+        </w:rPr>
+        <w:t xml:space="preserve">; </w:t>
+      </w:r>
+      <w:r>
+        <w:rPr>
+          <w:rFonts w:ascii="Times New Roman" w:hAnsi="Times New Roman" w:cs="Times New Roman"/>
+          <w:sz w:val="28"/>
+          <w:szCs w:val="28"/>
+        </w:rPr>
+        <w:t>Теперь</w:t>
+      </w:r>
+      <w:proofErr w:type="gramEnd"/>
+      <w:r>
+        <w:rPr>
+          <w:rFonts w:ascii="Times New Roman" w:hAnsi="Times New Roman" w:cs="Times New Roman"/>
+          <w:sz w:val="28"/>
+          <w:szCs w:val="28"/>
+        </w:rPr>
+        <w:t xml:space="preserve"> обозначим токи в контурах и направления их обхода: </w:t>
+      </w:r>
+      <w:r>
+        <w:rPr>
+          <w:rFonts w:ascii="Times New Roman" w:hAnsi="Times New Roman" w:cs="Times New Roman"/>
+          <w:sz w:val="28"/>
+          <w:szCs w:val="28"/>
+          <w:lang w:val="fr-CA"/>
+        </w:rPr>
+        <w:t>I</w:t>
+      </w:r>
+      <w:r>
+        <w:rPr>
+          <w:rFonts w:ascii="Times New Roman" w:hAnsi="Times New Roman" w:cs="Times New Roman"/>
+          <w:sz w:val="28"/>
+          <w:szCs w:val="28"/>
+          <w:vertAlign w:val="subscript"/>
+        </w:rPr>
+        <w:t>11</w:t>
+      </w:r>
+      <w:r>
+        <w:rPr>
+          <w:rFonts w:ascii="Times New Roman" w:hAnsi="Times New Roman" w:cs="Times New Roman"/>
+          <w:sz w:val="28"/>
+          <w:szCs w:val="28"/>
+        </w:rPr>
+        <w:t>(</w:t>
+      </w:r>
+      <w:r>
+        <w:rPr>
+          <w:rFonts w:ascii="Times New Roman" w:hAnsi="Times New Roman" w:cs="Times New Roman"/>
+          <w:sz w:val="28"/>
+          <w:szCs w:val="28"/>
+          <w:lang w:val="fr-CA"/>
+        </w:rPr>
+        <w:t>p</w:t>
+      </w:r>
+      <w:r>
+        <w:rPr>
+          <w:rFonts w:ascii="Times New Roman" w:hAnsi="Times New Roman" w:cs="Times New Roman"/>
+          <w:sz w:val="28"/>
+          <w:szCs w:val="28"/>
+        </w:rPr>
+        <w:t>)</w:t>
+      </w:r>
+      <w:r>
+        <w:rPr>
+          <w:rFonts w:ascii="Times New Roman" w:hAnsi="Times New Roman" w:cs="Times New Roman"/>
+          <w:sz w:val="28"/>
+          <w:szCs w:val="28"/>
+        </w:rPr>
+        <w:t xml:space="preserve">, </w:t>
+      </w:r>
+      <w:r>
+        <w:rPr>
+          <w:rFonts w:ascii="Times New Roman" w:hAnsi="Times New Roman" w:cs="Times New Roman"/>
+          <w:sz w:val="28"/>
+          <w:szCs w:val="28"/>
+          <w:lang w:val="fr-CA"/>
+        </w:rPr>
+        <w:t>I</w:t>
+      </w:r>
+      <w:r>
+        <w:rPr>
+          <w:rFonts w:ascii="Times New Roman" w:hAnsi="Times New Roman" w:cs="Times New Roman"/>
+          <w:sz w:val="28"/>
+          <w:szCs w:val="28"/>
+          <w:vertAlign w:val="subscript"/>
+        </w:rPr>
+        <w:t>22</w:t>
+      </w:r>
+      <w:r>
+        <w:rPr>
+          <w:rFonts w:ascii="Times New Roman" w:hAnsi="Times New Roman" w:cs="Times New Roman"/>
+          <w:sz w:val="28"/>
+          <w:szCs w:val="28"/>
+        </w:rPr>
+        <w:t>(</w:t>
+      </w:r>
+      <w:r>
+        <w:rPr>
+          <w:rFonts w:ascii="Times New Roman" w:hAnsi="Times New Roman" w:cs="Times New Roman"/>
+          <w:sz w:val="28"/>
+          <w:szCs w:val="28"/>
+          <w:lang w:val="fr-CA"/>
+        </w:rPr>
+        <w:t>p</w:t>
+      </w:r>
+      <w:r>
+        <w:rPr>
+          <w:rFonts w:ascii="Times New Roman" w:hAnsi="Times New Roman" w:cs="Times New Roman"/>
+          <w:sz w:val="28"/>
+          <w:szCs w:val="28"/>
+        </w:rPr>
+        <w:t xml:space="preserve">), </w:t>
+      </w:r>
+      <w:r>
+        <w:rPr>
+          <w:rFonts w:ascii="Times New Roman" w:hAnsi="Times New Roman" w:cs="Times New Roman"/>
+          <w:sz w:val="28"/>
+          <w:szCs w:val="28"/>
+          <w:lang w:val="fr-CA"/>
+        </w:rPr>
+        <w:t>I</w:t>
+      </w:r>
+      <w:r>
+        <w:rPr>
+          <w:rFonts w:ascii="Times New Roman" w:hAnsi="Times New Roman" w:cs="Times New Roman"/>
+          <w:sz w:val="28"/>
+          <w:szCs w:val="28"/>
+          <w:vertAlign w:val="subscript"/>
+        </w:rPr>
+        <w:t>33</w:t>
+      </w:r>
+      <w:r>
+        <w:rPr>
+          <w:rFonts w:ascii="Times New Roman" w:hAnsi="Times New Roman" w:cs="Times New Roman"/>
+          <w:sz w:val="28"/>
+          <w:szCs w:val="28"/>
+        </w:rPr>
+        <w:t>(</w:t>
+      </w:r>
+      <w:r>
+        <w:rPr>
+          <w:rFonts w:ascii="Times New Roman" w:hAnsi="Times New Roman" w:cs="Times New Roman"/>
+          <w:sz w:val="28"/>
+          <w:szCs w:val="28"/>
+          <w:lang w:val="fr-CA"/>
+        </w:rPr>
+        <w:t>p</w:t>
+      </w:r>
+      <w:r>
+        <w:rPr>
+          <w:rFonts w:ascii="Times New Roman" w:hAnsi="Times New Roman" w:cs="Times New Roman"/>
+          <w:sz w:val="28"/>
+          <w:szCs w:val="28"/>
+        </w:rPr>
+        <w:t xml:space="preserve">) </w:t>
+      </w:r>
+      <w:r>
+        <w:rPr>
+          <w:rFonts w:ascii="Times New Roman" w:hAnsi="Times New Roman" w:cs="Times New Roman"/>
+          <w:sz w:val="28"/>
+          <w:szCs w:val="28"/>
+        </w:rPr>
+        <w:t>–</w:t>
+      </w:r>
+      <w:r>
+        <w:rPr>
+          <w:rFonts w:ascii="Times New Roman" w:hAnsi="Times New Roman" w:cs="Times New Roman"/>
+          <w:sz w:val="28"/>
+          <w:szCs w:val="28"/>
+        </w:rPr>
+        <w:t xml:space="preserve"> </w:t>
+      </w:r>
+      <w:r>
+        <w:rPr>
+          <w:rFonts w:ascii="Times New Roman" w:hAnsi="Times New Roman" w:cs="Times New Roman"/>
+          <w:sz w:val="28"/>
+          <w:szCs w:val="28"/>
+        </w:rPr>
+        <w:t xml:space="preserve">контурные токи первого, второго и третьего контуров соответственно. Замечу, что </w:t>
+      </w:r>
+      <m:oMath>
+        <m:acc>
+          <m:accPr>
+            <m:chr m:val="̇"/>
+            <m:ctrlPr>
+              <w:rPr>
+                <w:rFonts w:ascii="Cambria Math" w:hAnsi="Cambria Math" w:cs="Times New Roman"/>
+                <w:i/>
+                <w:sz w:val="28"/>
+                <w:szCs w:val="28"/>
+              </w:rPr>
+            </m:ctrlPr>
+          </m:accPr>
+          <m:e>
+            <m:r>
+              <w:rPr>
+                <w:rFonts w:ascii="Cambria Math" w:hAnsi="Cambria Math" w:cs="Times New Roman"/>
+                <w:sz w:val="28"/>
+                <w:szCs w:val="28"/>
+              </w:rPr>
+              <m:t>I</m:t>
+            </m:r>
+          </m:e>
+        </m:acc>
+      </m:oMath>
+      <w:r>
+        <w:rPr>
+          <w:rFonts w:ascii="Times New Roman" w:eastAsiaTheme="minorEastAsia" w:hAnsi="Times New Roman" w:cs="Times New Roman"/>
+          <w:sz w:val="28"/>
+          <w:szCs w:val="28"/>
+          <w:vertAlign w:val="subscript"/>
+        </w:rPr>
+        <w:t>33</w:t>
+      </w:r>
+      <w:r>
+        <w:rPr>
+          <w:rFonts w:ascii="Times New Roman" w:eastAsiaTheme="minorEastAsia" w:hAnsi="Times New Roman" w:cs="Times New Roman"/>
+          <w:sz w:val="28"/>
+          <w:szCs w:val="28"/>
+        </w:rPr>
+        <w:t>(</w:t>
+      </w:r>
+      <w:r>
+        <w:rPr>
+          <w:rFonts w:ascii="Times New Roman" w:eastAsiaTheme="minorEastAsia" w:hAnsi="Times New Roman" w:cs="Times New Roman"/>
+          <w:sz w:val="28"/>
+          <w:szCs w:val="28"/>
+          <w:lang w:val="fr-CA"/>
+        </w:rPr>
+        <w:sym w:font="Symbol" w:char="F077"/>
+      </w:r>
+      <w:r>
+        <w:rPr>
+          <w:rFonts w:ascii="Times New Roman" w:eastAsiaTheme="minorEastAsia" w:hAnsi="Times New Roman" w:cs="Times New Roman"/>
+          <w:sz w:val="28"/>
+          <w:szCs w:val="28"/>
+        </w:rPr>
+        <w:t>)=</w:t>
+      </w:r>
+      <m:oMath>
+        <m:acc>
+          <m:accPr>
+            <m:chr m:val="̇"/>
+            <m:ctrlPr>
+              <w:rPr>
+                <w:rFonts w:ascii="Cambria Math" w:eastAsiaTheme="minorEastAsia" w:hAnsi="Cambria Math" w:cs="Times New Roman"/>
+                <w:i/>
+                <w:sz w:val="28"/>
+                <w:szCs w:val="28"/>
+                <w:lang w:val="fr-CA"/>
+              </w:rPr>
+            </m:ctrlPr>
+          </m:accPr>
+          <m:e>
+            <m:r>
+              <w:rPr>
+                <w:rFonts w:ascii="Cambria Math" w:eastAsiaTheme="minorEastAsia" w:hAnsi="Cambria Math" w:cs="Times New Roman"/>
+                <w:sz w:val="28"/>
+                <w:szCs w:val="28"/>
+                <w:lang w:val="fr-CA"/>
+              </w:rPr>
+              <m:t>I</m:t>
+            </m:r>
+          </m:e>
+        </m:acc>
+      </m:oMath>
+      <w:proofErr w:type="gramStart"/>
+      <w:r>
+        <w:rPr>
+          <w:rFonts w:ascii="Times New Roman" w:eastAsiaTheme="minorEastAsia" w:hAnsi="Times New Roman" w:cs="Times New Roman"/>
+          <w:sz w:val="28"/>
+          <w:szCs w:val="28"/>
+          <w:vertAlign w:val="subscript"/>
+          <w:lang w:val="fr-CA"/>
+        </w:rPr>
+        <w:t>mL</w:t>
+      </w:r>
+      <w:r>
+        <w:rPr>
+          <w:rFonts w:ascii="Times New Roman" w:eastAsiaTheme="minorEastAsia" w:hAnsi="Times New Roman" w:cs="Times New Roman"/>
+          <w:sz w:val="28"/>
+          <w:szCs w:val="28"/>
+          <w:vertAlign w:val="subscript"/>
+        </w:rPr>
+        <w:t>(</w:t>
+      </w:r>
+      <w:proofErr w:type="gramEnd"/>
+      <w:r>
+        <w:rPr>
+          <w:rFonts w:ascii="Times New Roman" w:eastAsiaTheme="minorEastAsia" w:hAnsi="Times New Roman" w:cs="Times New Roman"/>
+          <w:sz w:val="28"/>
+          <w:szCs w:val="28"/>
+          <w:lang w:val="fr-CA"/>
+        </w:rPr>
+        <w:sym w:font="Symbol" w:char="F077"/>
+      </w:r>
+      <w:r>
+        <w:rPr>
+          <w:rFonts w:ascii="Times New Roman" w:eastAsiaTheme="minorEastAsia" w:hAnsi="Times New Roman" w:cs="Times New Roman"/>
+          <w:sz w:val="28"/>
+          <w:szCs w:val="28"/>
+        </w:rPr>
+        <w:t xml:space="preserve">). </w:t>
+      </w:r>
+      <w:r>
+        <w:rPr>
+          <w:rFonts w:ascii="Times New Roman" w:eastAsiaTheme="minorEastAsia" w:hAnsi="Times New Roman" w:cs="Times New Roman"/>
+          <w:sz w:val="28"/>
+          <w:szCs w:val="28"/>
+        </w:rPr>
+        <w:t xml:space="preserve">Используя </w:t>
+      </w:r>
+      <w:r>
+        <w:rPr>
+          <w:rFonts w:ascii="Times New Roman" w:eastAsiaTheme="minorEastAsia" w:hAnsi="Times New Roman" w:cs="Times New Roman"/>
+          <w:sz w:val="28"/>
+          <w:szCs w:val="28"/>
+          <w:lang w:val="fr-CA"/>
+        </w:rPr>
+        <w:t>Mathcad</w:t>
+      </w:r>
+      <w:r>
+        <w:rPr>
+          <w:rFonts w:ascii="Times New Roman" w:eastAsiaTheme="minorEastAsia" w:hAnsi="Times New Roman" w:cs="Times New Roman"/>
+          <w:sz w:val="28"/>
+          <w:szCs w:val="28"/>
+        </w:rPr>
+        <w:t>, запишем систему уравнений</w:t>
+      </w:r>
+      <w:r>
+        <w:rPr>
+          <w:rFonts w:ascii="Times New Roman" w:eastAsiaTheme="minorEastAsia" w:hAnsi="Times New Roman" w:cs="Times New Roman"/>
+          <w:sz w:val="28"/>
+          <w:szCs w:val="28"/>
+        </w:rPr>
+        <w:t xml:space="preserve"> и, решив её, находим </w:t>
+      </w:r>
+      <m:oMath>
+        <m:acc>
+          <m:accPr>
+            <m:chr m:val="̇"/>
+            <m:ctrlPr>
+              <w:rPr>
+                <w:rFonts w:ascii="Cambria Math" w:eastAsiaTheme="minorEastAsia" w:hAnsi="Cambria Math" w:cs="Times New Roman"/>
+                <w:i/>
+                <w:sz w:val="28"/>
+                <w:szCs w:val="28"/>
+              </w:rPr>
+            </m:ctrlPr>
+          </m:accPr>
+          <m:e>
+            <m:r>
+              <w:rPr>
+                <w:rFonts w:ascii="Cambria Math" w:eastAsiaTheme="minorEastAsia" w:hAnsi="Cambria Math" w:cs="Times New Roman"/>
+                <w:sz w:val="28"/>
+                <w:szCs w:val="28"/>
+                <w:lang w:val="fr-CA"/>
+              </w:rPr>
+              <m:t>I</m:t>
+            </m:r>
+          </m:e>
+        </m:acc>
+      </m:oMath>
+      <w:r>
+        <w:rPr>
+          <w:rFonts w:ascii="Times New Roman" w:eastAsiaTheme="minorEastAsia" w:hAnsi="Times New Roman" w:cs="Times New Roman"/>
+          <w:sz w:val="28"/>
+          <w:szCs w:val="28"/>
+          <w:vertAlign w:val="subscript"/>
+          <w:lang w:val="fr-CA"/>
+        </w:rPr>
+        <w:t>mL</w:t>
+      </w:r>
+      <w:r>
+        <w:rPr>
+          <w:rFonts w:ascii="Times New Roman" w:eastAsiaTheme="minorEastAsia" w:hAnsi="Times New Roman" w:cs="Times New Roman"/>
+          <w:sz w:val="28"/>
+          <w:szCs w:val="28"/>
+        </w:rPr>
+        <w:t xml:space="preserve"> </w:t>
+      </w:r>
+      <w:r>
+        <w:rPr>
+          <w:rFonts w:ascii="Times New Roman" w:eastAsiaTheme="minorEastAsia" w:hAnsi="Times New Roman" w:cs="Times New Roman"/>
+          <w:sz w:val="28"/>
+          <w:szCs w:val="28"/>
+        </w:rPr>
+        <w:t xml:space="preserve">и </w:t>
+      </w:r>
+      <w:r>
+        <w:rPr>
+          <w:rFonts w:ascii="Times New Roman" w:eastAsiaTheme="minorEastAsia" w:hAnsi="Times New Roman" w:cs="Times New Roman"/>
+          <w:sz w:val="28"/>
+          <w:szCs w:val="28"/>
+          <w:lang w:val="fr-CA"/>
+        </w:rPr>
+        <w:t>i</w:t>
+      </w:r>
+      <w:r>
+        <w:rPr>
+          <w:rFonts w:ascii="Times New Roman" w:eastAsiaTheme="minorEastAsia" w:hAnsi="Times New Roman" w:cs="Times New Roman"/>
+          <w:sz w:val="28"/>
+          <w:szCs w:val="28"/>
+          <w:vertAlign w:val="subscript"/>
+          <w:lang w:val="fr-CA"/>
+        </w:rPr>
+        <w:t>c</w:t>
+      </w:r>
+      <w:r>
+        <w:rPr>
+          <w:rFonts w:ascii="Times New Roman" w:eastAsiaTheme="minorEastAsia" w:hAnsi="Times New Roman" w:cs="Times New Roman"/>
+          <w:sz w:val="28"/>
+          <w:szCs w:val="28"/>
+        </w:rPr>
+        <w:t>(</w:t>
+      </w:r>
+      <w:r>
+        <w:rPr>
+          <w:rFonts w:ascii="Times New Roman" w:eastAsiaTheme="minorEastAsia" w:hAnsi="Times New Roman" w:cs="Times New Roman"/>
+          <w:sz w:val="28"/>
+          <w:szCs w:val="28"/>
+          <w:lang w:val="fr-CA"/>
+        </w:rPr>
+        <w:t>t</w:t>
+      </w:r>
+      <w:r>
+        <w:rPr>
+          <w:rFonts w:ascii="Times New Roman" w:eastAsiaTheme="minorEastAsia" w:hAnsi="Times New Roman" w:cs="Times New Roman"/>
+          <w:sz w:val="28"/>
+          <w:szCs w:val="28"/>
+        </w:rPr>
+        <w:t>).</w:t>
+      </w:r>
+    </w:p>
+    <w:p>
+      <w:pPr>
+        <w:spacing w:after="0" w:line="252" w:lineRule="auto"/>
+        <w:jc w:val="both"/>
+        <w:rPr>
+          <w:rFonts w:ascii="Times New Roman" w:hAnsi="Times New Roman" w:cs="Times New Roman"/>
+          <w:sz w:val="28"/>
+          <w:szCs w:val="28"/>
+        </w:rPr>
+      </w:pPr>
+    </w:p>
+    <w:p>
+      <w:pPr>
+        <w:spacing w:after="0" w:line="252" w:lineRule="auto"/>
+        <w:jc w:val="both"/>
+        <w:rPr>
+          <w:rFonts w:ascii="Times New Roman" w:hAnsi="Times New Roman" w:cs="Times New Roman"/>
+          <w:sz w:val="28"/>
+          <w:szCs w:val="28"/>
+        </w:rPr>
+      </w:pPr>
     </w:p>
     <w:p>
       <w:pPr>
@@ -3718,6 +4652,7 @@
                 <w:sz w:val="28"/>
                 <w:szCs w:val="28"/>
               </w:rPr>
+              <w:lastRenderedPageBreak/>
               <w:t>Предъявление проекта курсовой работы (результатов выполнения отдельных этапов курсовой работы)</w:t>
             </w:r>
           </w:p>
@@ -6177,6 +7112,7 @@
           <w:szCs w:val="28"/>
           <w:lang w:val="en-US"/>
         </w:rPr>
+        <w:lastRenderedPageBreak/>
         <w:tab/>
       </w:r>
       <w:r>
@@ -6491,7 +7427,7 @@
 </file>
 
 <file path=word/endnotes.xml><?xml version="1.0" encoding="utf-8"?>
-<w:endnotes xmlns:wpc="http://schemas.microsoft.com/office/word/2010/wordprocessingCanvas" xmlns:cx="http://schemas.microsoft.com/office/drawing/2014/chartex" xmlns:cx1="http://schemas.microsoft.com/office/drawing/2015/9/8/chartex" xmlns:cx2="http://schemas.microsoft.com/office/drawing/2015/10/21/chartex" xmlns:cx3="http://schemas.microsoft.com/office/drawing/2016/5/9/chartex" xmlns:cx4="http://schemas.microsoft.com/office/drawing/2016/5/10/chartex" xmlns:cx5="http://schemas.microsoft.com/office/drawing/2016/5/11/chartex" xmlns:cx6="http://schemas.microsoft.com/office/drawing/2016/5/12/chartex" xmlns:cx7="http://schemas.microsoft.com/office/drawing/2016/5/13/chartex" xmlns:cx8="http://schemas.microsoft.com/office/drawing/2016/5/14/chartex" xmlns:mc="http://schemas.openxmlformats.org/markup-compatibility/2006" xmlns:aink="http://schemas.microsoft.com/office/drawing/2016/ink" xmlns:am3d="http://schemas.microsoft.com/office/drawing/2017/model3d" xmlns:o="urn:schemas-microsoft-com:office:office" xmlns:r="http://schemas.openxmlformats.org/officeDocument/2006/relationships" xmlns:m="http://schemas.openxmlformats.org/officeDocument/2006/math" xmlns:v="urn:schemas-microsoft-com:vml" xmlns:wp14="http://schemas.microsoft.com/office/word/2010/wordprocessingDrawing" xmlns:wp="http://schemas.openxmlformats.org/drawingml/2006/wordprocessingDrawing" xmlns:w10="urn:schemas-microsoft-com:office:word" xmlns:w="http://schemas.openxmlformats.org/wordprocessingml/2006/main" xmlns:w14="http://schemas.microsoft.com/office/word/2010/wordml" xmlns:w15="http://schemas.microsoft.com/office/word/2012/wordml" xmlns:w16cex="http://schemas.microsoft.com/office/word/2018/wordml/cex" xmlns:w16cid="http://schemas.microsoft.com/office/word/2016/wordml/cid" xmlns:w16="http://schemas.microsoft.com/office/word/2018/wordml" xmlns:w16se="http://schemas.microsoft.com/office/word/2015/wordml/symex" xmlns:wpg="http://schemas.microsoft.com/office/word/2010/wordprocessingGroup" xmlns:wpi="http://schemas.microsoft.com/office/word/2010/wordprocessingInk" xmlns:wne="http://schemas.microsoft.com/office/word/2006/wordml" xmlns:wps="http://schemas.microsoft.com/office/word/2010/wordprocessingShape" mc:Ignorable="w14 w15 w16se w16cid w16 w16cex wp14">
+<w:endnotes xmlns:wpc="http://schemas.microsoft.com/office/word/2010/wordprocessingCanvas" xmlns:cx="http://schemas.microsoft.com/office/drawing/2014/chartex" xmlns:cx1="http://schemas.microsoft.com/office/drawing/2015/9/8/chartex" xmlns:cx2="http://schemas.microsoft.com/office/drawing/2015/10/21/chartex" xmlns:cx3="http://schemas.microsoft.com/office/drawing/2016/5/9/chartex" xmlns:cx4="http://schemas.microsoft.com/office/drawing/2016/5/10/chartex" xmlns:cx5="http://schemas.microsoft.com/office/drawing/2016/5/11/chartex" xmlns:cx6="http://schemas.microsoft.com/office/drawing/2016/5/12/chartex" xmlns:cx7="http://schemas.microsoft.com/office/drawing/2016/5/13/chartex" xmlns:cx8="http://schemas.microsoft.com/office/drawing/2016/5/14/chartex" xmlns:mc="http://schemas.openxmlformats.org/markup-compatibility/2006" xmlns:aink="http://schemas.microsoft.com/office/drawing/2016/ink" xmlns:am3d="http://schemas.microsoft.com/office/drawing/2017/model3d" xmlns:o="urn:schemas-microsoft-com:office:office" xmlns:r="http://schemas.openxmlformats.org/officeDocument/2006/relationships" xmlns:m="http://schemas.openxmlformats.org/officeDocument/2006/math" xmlns:v="urn:schemas-microsoft-com:vml" xmlns:wp14="http://schemas.microsoft.com/office/word/2010/wordprocessingDrawing" xmlns:wp="http://schemas.openxmlformats.org/drawingml/2006/wordprocessingDrawing" xmlns:w10="urn:schemas-microsoft-com:office:word" xmlns:w="http://schemas.openxmlformats.org/wordprocessingml/2006/main" xmlns:w14="http://schemas.microsoft.com/office/word/2010/wordml" xmlns:w15="http://schemas.microsoft.com/office/word/2012/wordml" xmlns:w16cid="http://schemas.microsoft.com/office/word/2016/wordml/cid" xmlns:w16se="http://schemas.microsoft.com/office/word/2015/wordml/symex" xmlns:wpg="http://schemas.microsoft.com/office/word/2010/wordprocessingGroup" xmlns:wpi="http://schemas.microsoft.com/office/word/2010/wordprocessingInk" xmlns:wne="http://schemas.microsoft.com/office/word/2006/wordml" xmlns:wps="http://schemas.microsoft.com/office/word/2010/wordprocessingShape" mc:Ignorable="w14 w15 w16se w16cid wp14">
   <w:endnote w:type="separator" w:id="-1">
     <w:p>
       <w:pPr>
@@ -6516,7 +7452,7 @@
 </file>
 
 <file path=word/footer1.xml><?xml version="1.0" encoding="utf-8"?>
-<w:ftr xmlns:wpc="http://schemas.microsoft.com/office/word/2010/wordprocessingCanvas" xmlns:cx="http://schemas.microsoft.com/office/drawing/2014/chartex" xmlns:cx1="http://schemas.microsoft.com/office/drawing/2015/9/8/chartex" xmlns:cx2="http://schemas.microsoft.com/office/drawing/2015/10/21/chartex" xmlns:cx3="http://schemas.microsoft.com/office/drawing/2016/5/9/chartex" xmlns:cx4="http://schemas.microsoft.com/office/drawing/2016/5/10/chartex" xmlns:cx5="http://schemas.microsoft.com/office/drawing/2016/5/11/chartex" xmlns:cx6="http://schemas.microsoft.com/office/drawing/2016/5/12/chartex" xmlns:cx7="http://schemas.microsoft.com/office/drawing/2016/5/13/chartex" xmlns:cx8="http://schemas.microsoft.com/office/drawing/2016/5/14/chartex" xmlns:mc="http://schemas.openxmlformats.org/markup-compatibility/2006" xmlns:aink="http://schemas.microsoft.com/office/drawing/2016/ink" xmlns:am3d="http://schemas.microsoft.com/office/drawing/2017/model3d" xmlns:o="urn:schemas-microsoft-com:office:office" xmlns:r="http://schemas.openxmlformats.org/officeDocument/2006/relationships" xmlns:m="http://schemas.openxmlformats.org/officeDocument/2006/math" xmlns:v="urn:schemas-microsoft-com:vml" xmlns:wp14="http://schemas.microsoft.com/office/word/2010/wordprocessingDrawing" xmlns:wp="http://schemas.openxmlformats.org/drawingml/2006/wordprocessingDrawing" xmlns:w10="urn:schemas-microsoft-com:office:word" xmlns:w="http://schemas.openxmlformats.org/wordprocessingml/2006/main" xmlns:w14="http://schemas.microsoft.com/office/word/2010/wordml" xmlns:w15="http://schemas.microsoft.com/office/word/2012/wordml" xmlns:w16cex="http://schemas.microsoft.com/office/word/2018/wordml/cex" xmlns:w16cid="http://schemas.microsoft.com/office/word/2016/wordml/cid" xmlns:w16="http://schemas.microsoft.com/office/word/2018/wordml" xmlns:w16se="http://schemas.microsoft.com/office/word/2015/wordml/symex" xmlns:wpg="http://schemas.microsoft.com/office/word/2010/wordprocessingGroup" xmlns:wpi="http://schemas.microsoft.com/office/word/2010/wordprocessingInk" xmlns:wne="http://schemas.microsoft.com/office/word/2006/wordml" xmlns:wps="http://schemas.microsoft.com/office/word/2010/wordprocessingShape" mc:Ignorable="w14 w15 w16se w16cid w16 w16cex wp14">
+<w:ftr xmlns:wpc="http://schemas.microsoft.com/office/word/2010/wordprocessingCanvas" xmlns:cx="http://schemas.microsoft.com/office/drawing/2014/chartex" xmlns:cx1="http://schemas.microsoft.com/office/drawing/2015/9/8/chartex" xmlns:cx2="http://schemas.microsoft.com/office/drawing/2015/10/21/chartex" xmlns:cx3="http://schemas.microsoft.com/office/drawing/2016/5/9/chartex" xmlns:cx4="http://schemas.microsoft.com/office/drawing/2016/5/10/chartex" xmlns:cx5="http://schemas.microsoft.com/office/drawing/2016/5/11/chartex" xmlns:cx6="http://schemas.microsoft.com/office/drawing/2016/5/12/chartex" xmlns:cx7="http://schemas.microsoft.com/office/drawing/2016/5/13/chartex" xmlns:cx8="http://schemas.microsoft.com/office/drawing/2016/5/14/chartex" xmlns:mc="http://schemas.openxmlformats.org/markup-compatibility/2006" xmlns:aink="http://schemas.microsoft.com/office/drawing/2016/ink" xmlns:am3d="http://schemas.microsoft.com/office/drawing/2017/model3d" xmlns:o="urn:schemas-microsoft-com:office:office" xmlns:r="http://schemas.openxmlformats.org/officeDocument/2006/relationships" xmlns:m="http://schemas.openxmlformats.org/officeDocument/2006/math" xmlns:v="urn:schemas-microsoft-com:vml" xmlns:wp14="http://schemas.microsoft.com/office/word/2010/wordprocessingDrawing" xmlns:wp="http://schemas.openxmlformats.org/drawingml/2006/wordprocessingDrawing" xmlns:w10="urn:schemas-microsoft-com:office:word" xmlns:w="http://schemas.openxmlformats.org/wordprocessingml/2006/main" xmlns:w14="http://schemas.microsoft.com/office/word/2010/wordml" xmlns:w15="http://schemas.microsoft.com/office/word/2012/wordml" xmlns:w16cid="http://schemas.microsoft.com/office/word/2016/wordml/cid" xmlns:w16se="http://schemas.microsoft.com/office/word/2015/wordml/symex" xmlns:wpg="http://schemas.microsoft.com/office/word/2010/wordprocessingGroup" xmlns:wpi="http://schemas.microsoft.com/office/word/2010/wordprocessingInk" xmlns:wne="http://schemas.microsoft.com/office/word/2006/wordml" xmlns:wps="http://schemas.microsoft.com/office/word/2010/wordprocessingShape" mc:Ignorable="w14 w15 w16se w16cid wp14">
   <w:sdt>
     <w:sdtPr>
       <w:id w:val="1936943133"/>
@@ -6565,7 +7501,7 @@
 </file>
 
 <file path=word/footer2.xml><?xml version="1.0" encoding="utf-8"?>
-<w:ftr xmlns:wpc="http://schemas.microsoft.com/office/word/2010/wordprocessingCanvas" xmlns:cx="http://schemas.microsoft.com/office/drawing/2014/chartex" xmlns:cx1="http://schemas.microsoft.com/office/drawing/2015/9/8/chartex" xmlns:cx2="http://schemas.microsoft.com/office/drawing/2015/10/21/chartex" xmlns:cx3="http://schemas.microsoft.com/office/drawing/2016/5/9/chartex" xmlns:cx4="http://schemas.microsoft.com/office/drawing/2016/5/10/chartex" xmlns:cx5="http://schemas.microsoft.com/office/drawing/2016/5/11/chartex" xmlns:cx6="http://schemas.microsoft.com/office/drawing/2016/5/12/chartex" xmlns:cx7="http://schemas.microsoft.com/office/drawing/2016/5/13/chartex" xmlns:cx8="http://schemas.microsoft.com/office/drawing/2016/5/14/chartex" xmlns:mc="http://schemas.openxmlformats.org/markup-compatibility/2006" xmlns:aink="http://schemas.microsoft.com/office/drawing/2016/ink" xmlns:am3d="http://schemas.microsoft.com/office/drawing/2017/model3d" xmlns:o="urn:schemas-microsoft-com:office:office" xmlns:r="http://schemas.openxmlformats.org/officeDocument/2006/relationships" xmlns:m="http://schemas.openxmlformats.org/officeDocument/2006/math" xmlns:v="urn:schemas-microsoft-com:vml" xmlns:wp14="http://schemas.microsoft.com/office/word/2010/wordprocessingDrawing" xmlns:wp="http://schemas.openxmlformats.org/drawingml/2006/wordprocessingDrawing" xmlns:w10="urn:schemas-microsoft-com:office:word" xmlns:w="http://schemas.openxmlformats.org/wordprocessingml/2006/main" xmlns:w14="http://schemas.microsoft.com/office/word/2010/wordml" xmlns:w15="http://schemas.microsoft.com/office/word/2012/wordml" xmlns:w16cex="http://schemas.microsoft.com/office/word/2018/wordml/cex" xmlns:w16cid="http://schemas.microsoft.com/office/word/2016/wordml/cid" xmlns:w16="http://schemas.microsoft.com/office/word/2018/wordml" xmlns:w16se="http://schemas.microsoft.com/office/word/2015/wordml/symex" xmlns:wpg="http://schemas.microsoft.com/office/word/2010/wordprocessingGroup" xmlns:wpi="http://schemas.microsoft.com/office/word/2010/wordprocessingInk" xmlns:wne="http://schemas.microsoft.com/office/word/2006/wordml" xmlns:wps="http://schemas.microsoft.com/office/word/2010/wordprocessingShape" mc:Ignorable="w14 w15 w16se w16cid w16 w16cex wp14">
+<w:ftr xmlns:wpc="http://schemas.microsoft.com/office/word/2010/wordprocessingCanvas" xmlns:cx="http://schemas.microsoft.com/office/drawing/2014/chartex" xmlns:cx1="http://schemas.microsoft.com/office/drawing/2015/9/8/chartex" xmlns:cx2="http://schemas.microsoft.com/office/drawing/2015/10/21/chartex" xmlns:cx3="http://schemas.microsoft.com/office/drawing/2016/5/9/chartex" xmlns:cx4="http://schemas.microsoft.com/office/drawing/2016/5/10/chartex" xmlns:cx5="http://schemas.microsoft.com/office/drawing/2016/5/11/chartex" xmlns:cx6="http://schemas.microsoft.com/office/drawing/2016/5/12/chartex" xmlns:cx7="http://schemas.microsoft.com/office/drawing/2016/5/13/chartex" xmlns:cx8="http://schemas.microsoft.com/office/drawing/2016/5/14/chartex" xmlns:mc="http://schemas.openxmlformats.org/markup-compatibility/2006" xmlns:aink="http://schemas.microsoft.com/office/drawing/2016/ink" xmlns:am3d="http://schemas.microsoft.com/office/drawing/2017/model3d" xmlns:o="urn:schemas-microsoft-com:office:office" xmlns:r="http://schemas.openxmlformats.org/officeDocument/2006/relationships" xmlns:m="http://schemas.openxmlformats.org/officeDocument/2006/math" xmlns:v="urn:schemas-microsoft-com:vml" xmlns:wp14="http://schemas.microsoft.com/office/word/2010/wordprocessingDrawing" xmlns:wp="http://schemas.openxmlformats.org/drawingml/2006/wordprocessingDrawing" xmlns:w10="urn:schemas-microsoft-com:office:word" xmlns:w="http://schemas.openxmlformats.org/wordprocessingml/2006/main" xmlns:w14="http://schemas.microsoft.com/office/word/2010/wordml" xmlns:w15="http://schemas.microsoft.com/office/word/2012/wordml" xmlns:w16cid="http://schemas.microsoft.com/office/word/2016/wordml/cid" xmlns:w16se="http://schemas.microsoft.com/office/word/2015/wordml/symex" xmlns:wpg="http://schemas.microsoft.com/office/word/2010/wordprocessingGroup" xmlns:wpi="http://schemas.microsoft.com/office/word/2010/wordprocessingInk" xmlns:wne="http://schemas.microsoft.com/office/word/2006/wordml" xmlns:wps="http://schemas.microsoft.com/office/word/2010/wordprocessingShape" mc:Ignorable="w14 w15 w16se w16cid wp14">
   <w:sdt>
     <w:sdtPr>
       <w:id w:val="-1070115989"/>
@@ -6618,7 +7554,7 @@
 </file>
 
 <file path=word/footer3.xml><?xml version="1.0" encoding="utf-8"?>
-<w:ftr xmlns:wpc="http://schemas.microsoft.com/office/word/2010/wordprocessingCanvas" xmlns:cx="http://schemas.microsoft.com/office/drawing/2014/chartex" xmlns:cx1="http://schemas.microsoft.com/office/drawing/2015/9/8/chartex" xmlns:cx2="http://schemas.microsoft.com/office/drawing/2015/10/21/chartex" xmlns:cx3="http://schemas.microsoft.com/office/drawing/2016/5/9/chartex" xmlns:cx4="http://schemas.microsoft.com/office/drawing/2016/5/10/chartex" xmlns:cx5="http://schemas.microsoft.com/office/drawing/2016/5/11/chartex" xmlns:cx6="http://schemas.microsoft.com/office/drawing/2016/5/12/chartex" xmlns:cx7="http://schemas.microsoft.com/office/drawing/2016/5/13/chartex" xmlns:cx8="http://schemas.microsoft.com/office/drawing/2016/5/14/chartex" xmlns:mc="http://schemas.openxmlformats.org/markup-compatibility/2006" xmlns:aink="http://schemas.microsoft.com/office/drawing/2016/ink" xmlns:am3d="http://schemas.microsoft.com/office/drawing/2017/model3d" xmlns:o="urn:schemas-microsoft-com:office:office" xmlns:r="http://schemas.openxmlformats.org/officeDocument/2006/relationships" xmlns:m="http://schemas.openxmlformats.org/officeDocument/2006/math" xmlns:v="urn:schemas-microsoft-com:vml" xmlns:wp14="http://schemas.microsoft.com/office/word/2010/wordprocessingDrawing" xmlns:wp="http://schemas.openxmlformats.org/drawingml/2006/wordprocessingDrawing" xmlns:w10="urn:schemas-microsoft-com:office:word" xmlns:w="http://schemas.openxmlformats.org/wordprocessingml/2006/main" xmlns:w14="http://schemas.microsoft.com/office/word/2010/wordml" xmlns:w15="http://schemas.microsoft.com/office/word/2012/wordml" xmlns:w16cex="http://schemas.microsoft.com/office/word/2018/wordml/cex" xmlns:w16cid="http://schemas.microsoft.com/office/word/2016/wordml/cid" xmlns:w16="http://schemas.microsoft.com/office/word/2018/wordml" xmlns:w16se="http://schemas.microsoft.com/office/word/2015/wordml/symex" xmlns:wpg="http://schemas.microsoft.com/office/word/2010/wordprocessingGroup" xmlns:wpi="http://schemas.microsoft.com/office/word/2010/wordprocessingInk" xmlns:wne="http://schemas.microsoft.com/office/word/2006/wordml" xmlns:wps="http://schemas.microsoft.com/office/word/2010/wordprocessingShape" mc:Ignorable="w14 w15 w16se w16cid w16 w16cex wp14">
+<w:ftr xmlns:wpc="http://schemas.microsoft.com/office/word/2010/wordprocessingCanvas" xmlns:cx="http://schemas.microsoft.com/office/drawing/2014/chartex" xmlns:cx1="http://schemas.microsoft.com/office/drawing/2015/9/8/chartex" xmlns:cx2="http://schemas.microsoft.com/office/drawing/2015/10/21/chartex" xmlns:cx3="http://schemas.microsoft.com/office/drawing/2016/5/9/chartex" xmlns:cx4="http://schemas.microsoft.com/office/drawing/2016/5/10/chartex" xmlns:cx5="http://schemas.microsoft.com/office/drawing/2016/5/11/chartex" xmlns:cx6="http://schemas.microsoft.com/office/drawing/2016/5/12/chartex" xmlns:cx7="http://schemas.microsoft.com/office/drawing/2016/5/13/chartex" xmlns:cx8="http://schemas.microsoft.com/office/drawing/2016/5/14/chartex" xmlns:mc="http://schemas.openxmlformats.org/markup-compatibility/2006" xmlns:aink="http://schemas.microsoft.com/office/drawing/2016/ink" xmlns:am3d="http://schemas.microsoft.com/office/drawing/2017/model3d" xmlns:o="urn:schemas-microsoft-com:office:office" xmlns:r="http://schemas.openxmlformats.org/officeDocument/2006/relationships" xmlns:m="http://schemas.openxmlformats.org/officeDocument/2006/math" xmlns:v="urn:schemas-microsoft-com:vml" xmlns:wp14="http://schemas.microsoft.com/office/word/2010/wordprocessingDrawing" xmlns:wp="http://schemas.openxmlformats.org/drawingml/2006/wordprocessingDrawing" xmlns:w10="urn:schemas-microsoft-com:office:word" xmlns:w="http://schemas.openxmlformats.org/wordprocessingml/2006/main" xmlns:w14="http://schemas.microsoft.com/office/word/2010/wordml" xmlns:w15="http://schemas.microsoft.com/office/word/2012/wordml" xmlns:w16cid="http://schemas.microsoft.com/office/word/2016/wordml/cid" xmlns:w16se="http://schemas.microsoft.com/office/word/2015/wordml/symex" xmlns:wpg="http://schemas.microsoft.com/office/word/2010/wordprocessingGroup" xmlns:wpi="http://schemas.microsoft.com/office/word/2010/wordprocessingInk" xmlns:wne="http://schemas.microsoft.com/office/word/2006/wordml" xmlns:wps="http://schemas.microsoft.com/office/word/2010/wordprocessingShape" mc:Ignorable="w14 w15 w16se w16cid wp14">
   <w:sdt>
     <w:sdtPr>
       <w:id w:val="1788626081"/>
@@ -6667,7 +7603,7 @@
 </file>
 
 <file path=word/footnotes.xml><?xml version="1.0" encoding="utf-8"?>
-<w:footnotes xmlns:wpc="http://schemas.microsoft.com/office/word/2010/wordprocessingCanvas" xmlns:cx="http://schemas.microsoft.com/office/drawing/2014/chartex" xmlns:cx1="http://schemas.microsoft.com/office/drawing/2015/9/8/chartex" xmlns:cx2="http://schemas.microsoft.com/office/drawing/2015/10/21/chartex" xmlns:cx3="http://schemas.microsoft.com/office/drawing/2016/5/9/chartex" xmlns:cx4="http://schemas.microsoft.com/office/drawing/2016/5/10/chartex" xmlns:cx5="http://schemas.microsoft.com/office/drawing/2016/5/11/chartex" xmlns:cx6="http://schemas.microsoft.com/office/drawing/2016/5/12/chartex" xmlns:cx7="http://schemas.microsoft.com/office/drawing/2016/5/13/chartex" xmlns:cx8="http://schemas.microsoft.com/office/drawing/2016/5/14/chartex" xmlns:mc="http://schemas.openxmlformats.org/markup-compatibility/2006" xmlns:aink="http://schemas.microsoft.com/office/drawing/2016/ink" xmlns:am3d="http://schemas.microsoft.com/office/drawing/2017/model3d" xmlns:o="urn:schemas-microsoft-com:office:office" xmlns:r="http://schemas.openxmlformats.org/officeDocument/2006/relationships" xmlns:m="http://schemas.openxmlformats.org/officeDocument/2006/math" xmlns:v="urn:schemas-microsoft-com:vml" xmlns:wp14="http://schemas.microsoft.com/office/word/2010/wordprocessingDrawing" xmlns:wp="http://schemas.openxmlformats.org/drawingml/2006/wordprocessingDrawing" xmlns:w10="urn:schemas-microsoft-com:office:word" xmlns:w="http://schemas.openxmlformats.org/wordprocessingml/2006/main" xmlns:w14="http://schemas.microsoft.com/office/word/2010/wordml" xmlns:w15="http://schemas.microsoft.com/office/word/2012/wordml" xmlns:w16cex="http://schemas.microsoft.com/office/word/2018/wordml/cex" xmlns:w16cid="http://schemas.microsoft.com/office/word/2016/wordml/cid" xmlns:w16="http://schemas.microsoft.com/office/word/2018/wordml" xmlns:w16se="http://schemas.microsoft.com/office/word/2015/wordml/symex" xmlns:wpg="http://schemas.microsoft.com/office/word/2010/wordprocessingGroup" xmlns:wpi="http://schemas.microsoft.com/office/word/2010/wordprocessingInk" xmlns:wne="http://schemas.microsoft.com/office/word/2006/wordml" xmlns:wps="http://schemas.microsoft.com/office/word/2010/wordprocessingShape" mc:Ignorable="w14 w15 w16se w16cid w16 w16cex wp14">
+<w:footnotes xmlns:wpc="http://schemas.microsoft.com/office/word/2010/wordprocessingCanvas" xmlns:cx="http://schemas.microsoft.com/office/drawing/2014/chartex" xmlns:cx1="http://schemas.microsoft.com/office/drawing/2015/9/8/chartex" xmlns:cx2="http://schemas.microsoft.com/office/drawing/2015/10/21/chartex" xmlns:cx3="http://schemas.microsoft.com/office/drawing/2016/5/9/chartex" xmlns:cx4="http://schemas.microsoft.com/office/drawing/2016/5/10/chartex" xmlns:cx5="http://schemas.microsoft.com/office/drawing/2016/5/11/chartex" xmlns:cx6="http://schemas.microsoft.com/office/drawing/2016/5/12/chartex" xmlns:cx7="http://schemas.microsoft.com/office/drawing/2016/5/13/chartex" xmlns:cx8="http://schemas.microsoft.com/office/drawing/2016/5/14/chartex" xmlns:mc="http://schemas.openxmlformats.org/markup-compatibility/2006" xmlns:aink="http://schemas.microsoft.com/office/drawing/2016/ink" xmlns:am3d="http://schemas.microsoft.com/office/drawing/2017/model3d" xmlns:o="urn:schemas-microsoft-com:office:office" xmlns:r="http://schemas.openxmlformats.org/officeDocument/2006/relationships" xmlns:m="http://schemas.openxmlformats.org/officeDocument/2006/math" xmlns:v="urn:schemas-microsoft-com:vml" xmlns:wp14="http://schemas.microsoft.com/office/word/2010/wordprocessingDrawing" xmlns:wp="http://schemas.openxmlformats.org/drawingml/2006/wordprocessingDrawing" xmlns:w10="urn:schemas-microsoft-com:office:word" xmlns:w="http://schemas.openxmlformats.org/wordprocessingml/2006/main" xmlns:w14="http://schemas.microsoft.com/office/word/2010/wordml" xmlns:w15="http://schemas.microsoft.com/office/word/2012/wordml" xmlns:w16cid="http://schemas.microsoft.com/office/word/2016/wordml/cid" xmlns:w16se="http://schemas.microsoft.com/office/word/2015/wordml/symex" xmlns:wpg="http://schemas.microsoft.com/office/word/2010/wordprocessingGroup" xmlns:wpi="http://schemas.microsoft.com/office/word/2010/wordprocessingInk" xmlns:wne="http://schemas.microsoft.com/office/word/2006/wordml" xmlns:wps="http://schemas.microsoft.com/office/word/2010/wordprocessingShape" mc:Ignorable="w14 w15 w16se w16cid wp14">
   <w:footnote w:type="separator" w:id="-1">
     <w:p>
       <w:pPr>
@@ -6692,7 +7628,7 @@
 </file>
 
 <file path=word/header1.xml><?xml version="1.0" encoding="utf-8"?>
-<w:hdr xmlns:wpc="http://schemas.microsoft.com/office/word/2010/wordprocessingCanvas" xmlns:cx="http://schemas.microsoft.com/office/drawing/2014/chartex" xmlns:cx1="http://schemas.microsoft.com/office/drawing/2015/9/8/chartex" xmlns:cx2="http://schemas.microsoft.com/office/drawing/2015/10/21/chartex" xmlns:cx3="http://schemas.microsoft.com/office/drawing/2016/5/9/chartex" xmlns:cx4="http://schemas.microsoft.com/office/drawing/2016/5/10/chartex" xmlns:cx5="http://schemas.microsoft.com/office/drawing/2016/5/11/chartex" xmlns:cx6="http://schemas.microsoft.com/office/drawing/2016/5/12/chartex" xmlns:cx7="http://schemas.microsoft.com/office/drawing/2016/5/13/chartex" xmlns:cx8="http://schemas.microsoft.com/office/drawing/2016/5/14/chartex" xmlns:mc="http://schemas.openxmlformats.org/markup-compatibility/2006" xmlns:aink="http://schemas.microsoft.com/office/drawing/2016/ink" xmlns:am3d="http://schemas.microsoft.com/office/drawing/2017/model3d" xmlns:o="urn:schemas-microsoft-com:office:office" xmlns:r="http://schemas.openxmlformats.org/officeDocument/2006/relationships" xmlns:m="http://schemas.openxmlformats.org/officeDocument/2006/math" xmlns:v="urn:schemas-microsoft-com:vml" xmlns:wp14="http://schemas.microsoft.com/office/word/2010/wordprocessingDrawing" xmlns:wp="http://schemas.openxmlformats.org/drawingml/2006/wordprocessingDrawing" xmlns:w10="urn:schemas-microsoft-com:office:word" xmlns:w="http://schemas.openxmlformats.org/wordprocessingml/2006/main" xmlns:w14="http://schemas.microsoft.com/office/word/2010/wordml" xmlns:w15="http://schemas.microsoft.com/office/word/2012/wordml" xmlns:w16cex="http://schemas.microsoft.com/office/word/2018/wordml/cex" xmlns:w16cid="http://schemas.microsoft.com/office/word/2016/wordml/cid" xmlns:w16="http://schemas.microsoft.com/office/word/2018/wordml" xmlns:w16se="http://schemas.microsoft.com/office/word/2015/wordml/symex" xmlns:wpg="http://schemas.microsoft.com/office/word/2010/wordprocessingGroup" xmlns:wpi="http://schemas.microsoft.com/office/word/2010/wordprocessingInk" xmlns:wne="http://schemas.microsoft.com/office/word/2006/wordml" xmlns:wps="http://schemas.microsoft.com/office/word/2010/wordprocessingShape" mc:Ignorable="w14 w15 w16se w16cid w16 w16cex wp14">
+<w:hdr xmlns:wpc="http://schemas.microsoft.com/office/word/2010/wordprocessingCanvas" xmlns:cx="http://schemas.microsoft.com/office/drawing/2014/chartex" xmlns:cx1="http://schemas.microsoft.com/office/drawing/2015/9/8/chartex" xmlns:cx2="http://schemas.microsoft.com/office/drawing/2015/10/21/chartex" xmlns:cx3="http://schemas.microsoft.com/office/drawing/2016/5/9/chartex" xmlns:cx4="http://schemas.microsoft.com/office/drawing/2016/5/10/chartex" xmlns:cx5="http://schemas.microsoft.com/office/drawing/2016/5/11/chartex" xmlns:cx6="http://schemas.microsoft.com/office/drawing/2016/5/12/chartex" xmlns:cx7="http://schemas.microsoft.com/office/drawing/2016/5/13/chartex" xmlns:cx8="http://schemas.microsoft.com/office/drawing/2016/5/14/chartex" xmlns:mc="http://schemas.openxmlformats.org/markup-compatibility/2006" xmlns:aink="http://schemas.microsoft.com/office/drawing/2016/ink" xmlns:am3d="http://schemas.microsoft.com/office/drawing/2017/model3d" xmlns:o="urn:schemas-microsoft-com:office:office" xmlns:r="http://schemas.openxmlformats.org/officeDocument/2006/relationships" xmlns:m="http://schemas.openxmlformats.org/officeDocument/2006/math" xmlns:v="urn:schemas-microsoft-com:vml" xmlns:wp14="http://schemas.microsoft.com/office/word/2010/wordprocessingDrawing" xmlns:wp="http://schemas.openxmlformats.org/drawingml/2006/wordprocessingDrawing" xmlns:w10="urn:schemas-microsoft-com:office:word" xmlns:w="http://schemas.openxmlformats.org/wordprocessingml/2006/main" xmlns:w14="http://schemas.microsoft.com/office/word/2010/wordml" xmlns:w15="http://schemas.microsoft.com/office/word/2012/wordml" xmlns:w16cid="http://schemas.microsoft.com/office/word/2016/wordml/cid" xmlns:w16se="http://schemas.microsoft.com/office/word/2015/wordml/symex" xmlns:wpg="http://schemas.microsoft.com/office/word/2010/wordprocessingGroup" xmlns:wpi="http://schemas.microsoft.com/office/word/2010/wordprocessingInk" xmlns:wne="http://schemas.microsoft.com/office/word/2006/wordml" xmlns:wps="http://schemas.microsoft.com/office/word/2010/wordprocessingShape" mc:Ignorable="w14 w15 w16se w16cid wp14">
   <w:p>
     <w:pPr>
       <w:pStyle w:val="ad"/>
@@ -6708,7 +7644,7 @@
 </file>
 
 <file path=word/numbering.xml><?xml version="1.0" encoding="utf-8"?>
-<w:numbering xmlns:wpc="http://schemas.microsoft.com/office/word/2010/wordprocessingCanvas" xmlns:cx="http://schemas.microsoft.com/office/drawing/2014/chartex" xmlns:cx1="http://schemas.microsoft.com/office/drawing/2015/9/8/chartex" xmlns:cx2="http://schemas.microsoft.com/office/drawing/2015/10/21/chartex" xmlns:cx3="http://schemas.microsoft.com/office/drawing/2016/5/9/chartex" xmlns:cx4="http://schemas.microsoft.com/office/drawing/2016/5/10/chartex" xmlns:cx5="http://schemas.microsoft.com/office/drawing/2016/5/11/chartex" xmlns:cx6="http://schemas.microsoft.com/office/drawing/2016/5/12/chartex" xmlns:cx7="http://schemas.microsoft.com/office/drawing/2016/5/13/chartex" xmlns:cx8="http://schemas.microsoft.com/office/drawing/2016/5/14/chartex" xmlns:mc="http://schemas.openxmlformats.org/markup-compatibility/2006" xmlns:aink="http://schemas.microsoft.com/office/drawing/2016/ink" xmlns:am3d="http://schemas.microsoft.com/office/drawing/2017/model3d" xmlns:o="urn:schemas-microsoft-com:office:office" xmlns:r="http://schemas.openxmlformats.org/officeDocument/2006/relationships" xmlns:m="http://schemas.openxmlformats.org/officeDocument/2006/math" xmlns:v="urn:schemas-microsoft-com:vml" xmlns:wp14="http://schemas.microsoft.com/office/word/2010/wordprocessingDrawing" xmlns:wp="http://schemas.openxmlformats.org/drawingml/2006/wordprocessingDrawing" xmlns:w10="urn:schemas-microsoft-com:office:word" xmlns:w="http://schemas.openxmlformats.org/wordprocessingml/2006/main" xmlns:w14="http://schemas.microsoft.com/office/word/2010/wordml" xmlns:w15="http://schemas.microsoft.com/office/word/2012/wordml" xmlns:w16cex="http://schemas.microsoft.com/office/word/2018/wordml/cex" xmlns:w16cid="http://schemas.microsoft.com/office/word/2016/wordml/cid" xmlns:w16="http://schemas.microsoft.com/office/word/2018/wordml" xmlns:w16se="http://schemas.microsoft.com/office/word/2015/wordml/symex" xmlns:wpg="http://schemas.microsoft.com/office/word/2010/wordprocessingGroup" xmlns:wpi="http://schemas.microsoft.com/office/word/2010/wordprocessingInk" xmlns:wne="http://schemas.microsoft.com/office/word/2006/wordml" xmlns:wps="http://schemas.microsoft.com/office/word/2010/wordprocessingShape" mc:Ignorable="w14 w15 w16se w16cid w16 w16cex wp14">
+<w:numbering xmlns:wpc="http://schemas.microsoft.com/office/word/2010/wordprocessingCanvas" xmlns:cx="http://schemas.microsoft.com/office/drawing/2014/chartex" xmlns:cx1="http://schemas.microsoft.com/office/drawing/2015/9/8/chartex" xmlns:cx2="http://schemas.microsoft.com/office/drawing/2015/10/21/chartex" xmlns:cx3="http://schemas.microsoft.com/office/drawing/2016/5/9/chartex" xmlns:cx4="http://schemas.microsoft.com/office/drawing/2016/5/10/chartex" xmlns:cx5="http://schemas.microsoft.com/office/drawing/2016/5/11/chartex" xmlns:cx6="http://schemas.microsoft.com/office/drawing/2016/5/12/chartex" xmlns:cx7="http://schemas.microsoft.com/office/drawing/2016/5/13/chartex" xmlns:cx8="http://schemas.microsoft.com/office/drawing/2016/5/14/chartex" xmlns:mc="http://schemas.openxmlformats.org/markup-compatibility/2006" xmlns:aink="http://schemas.microsoft.com/office/drawing/2016/ink" xmlns:am3d="http://schemas.microsoft.com/office/drawing/2017/model3d" xmlns:o="urn:schemas-microsoft-com:office:office" xmlns:r="http://schemas.openxmlformats.org/officeDocument/2006/relationships" xmlns:m="http://schemas.openxmlformats.org/officeDocument/2006/math" xmlns:v="urn:schemas-microsoft-com:vml" xmlns:wp14="http://schemas.microsoft.com/office/word/2010/wordprocessingDrawing" xmlns:wp="http://schemas.openxmlformats.org/drawingml/2006/wordprocessingDrawing" xmlns:w10="urn:schemas-microsoft-com:office:word" xmlns:w="http://schemas.openxmlformats.org/wordprocessingml/2006/main" xmlns:w14="http://schemas.microsoft.com/office/word/2010/wordml" xmlns:w15="http://schemas.microsoft.com/office/word/2012/wordml" xmlns:w16cid="http://schemas.microsoft.com/office/word/2016/wordml/cid" xmlns:w16se="http://schemas.microsoft.com/office/word/2015/wordml/symex" xmlns:wpg="http://schemas.microsoft.com/office/word/2010/wordprocessingGroup" xmlns:wpi="http://schemas.microsoft.com/office/word/2010/wordprocessingInk" xmlns:wne="http://schemas.microsoft.com/office/word/2006/wordml" xmlns:wps="http://schemas.microsoft.com/office/word/2010/wordprocessingShape" mc:Ignorable="w14 w15 w16se w16cid wp14">
   <w:abstractNum w:abstractNumId="0" w15:restartNumberingAfterBreak="0">
     <w:nsid w:val="1989533C"/>
     <w:multiLevelType w:val="hybridMultilevel"/>
@@ -7438,6 +8374,95 @@
     </w:lvl>
   </w:abstractNum>
   <w:abstractNum w:abstractNumId="7" w15:restartNumberingAfterBreak="0">
+    <w:nsid w:val="3C1C4B0E"/>
+    <w:multiLevelType w:val="hybridMultilevel"/>
+    <w:tmpl w:val="44C6E008"/>
+    <w:lvl w:ilvl="0" w:tplc="0409000F">
+      <w:start w:val="1"/>
+      <w:numFmt w:val="decimal"/>
+      <w:lvlText w:val="%1."/>
+      <w:lvlJc w:val="left"/>
+      <w:pPr>
+        <w:ind w:left="720" w:hanging="360"/>
+      </w:pPr>
+      <w:rPr>
+        <w:rFonts w:hint="default"/>
+      </w:rPr>
+    </w:lvl>
+    <w:lvl w:ilvl="1" w:tplc="04090019" w:tentative="1">
+      <w:start w:val="1"/>
+      <w:numFmt w:val="lowerLetter"/>
+      <w:lvlText w:val="%2."/>
+      <w:lvlJc w:val="left"/>
+      <w:pPr>
+        <w:ind w:left="1440" w:hanging="360"/>
+      </w:pPr>
+    </w:lvl>
+    <w:lvl w:ilvl="2" w:tplc="0409001B" w:tentative="1">
+      <w:start w:val="1"/>
+      <w:numFmt w:val="lowerRoman"/>
+      <w:lvlText w:val="%3."/>
+      <w:lvlJc w:val="right"/>
+      <w:pPr>
+        <w:ind w:left="2160" w:hanging="180"/>
+      </w:pPr>
+    </w:lvl>
+    <w:lvl w:ilvl="3" w:tplc="0409000F" w:tentative="1">
+      <w:start w:val="1"/>
+      <w:numFmt w:val="decimal"/>
+      <w:lvlText w:val="%4."/>
+      <w:lvlJc w:val="left"/>
+      <w:pPr>
+        <w:ind w:left="2880" w:hanging="360"/>
+      </w:pPr>
+    </w:lvl>
+    <w:lvl w:ilvl="4" w:tplc="04090019" w:tentative="1">
+      <w:start w:val="1"/>
+      <w:numFmt w:val="lowerLetter"/>
+      <w:lvlText w:val="%5."/>
+      <w:lvlJc w:val="left"/>
+      <w:pPr>
+        <w:ind w:left="3600" w:hanging="360"/>
+      </w:pPr>
+    </w:lvl>
+    <w:lvl w:ilvl="5" w:tplc="0409001B" w:tentative="1">
+      <w:start w:val="1"/>
+      <w:numFmt w:val="lowerRoman"/>
+      <w:lvlText w:val="%6."/>
+      <w:lvlJc w:val="right"/>
+      <w:pPr>
+        <w:ind w:left="4320" w:hanging="180"/>
+      </w:pPr>
+    </w:lvl>
+    <w:lvl w:ilvl="6" w:tplc="0409000F" w:tentative="1">
+      <w:start w:val="1"/>
+      <w:numFmt w:val="decimal"/>
+      <w:lvlText w:val="%7."/>
+      <w:lvlJc w:val="left"/>
+      <w:pPr>
+        <w:ind w:left="5040" w:hanging="360"/>
+      </w:pPr>
+    </w:lvl>
+    <w:lvl w:ilvl="7" w:tplc="04090019" w:tentative="1">
+      <w:start w:val="1"/>
+      <w:numFmt w:val="lowerLetter"/>
+      <w:lvlText w:val="%8."/>
+      <w:lvlJc w:val="left"/>
+      <w:pPr>
+        <w:ind w:left="5760" w:hanging="360"/>
+      </w:pPr>
+    </w:lvl>
+    <w:lvl w:ilvl="8" w:tplc="0409001B" w:tentative="1">
+      <w:start w:val="1"/>
+      <w:numFmt w:val="lowerRoman"/>
+      <w:lvlText w:val="%9."/>
+      <w:lvlJc w:val="right"/>
+      <w:pPr>
+        <w:ind w:left="6480" w:hanging="180"/>
+      </w:pPr>
+    </w:lvl>
+  </w:abstractNum>
+  <w:abstractNum w:abstractNumId="8" w15:restartNumberingAfterBreak="0">
     <w:nsid w:val="52B656AF"/>
     <w:multiLevelType w:val="hybridMultilevel"/>
     <w:tmpl w:val="9136453C"/>
@@ -7523,7 +8548,7 @@
       </w:pPr>
     </w:lvl>
   </w:abstractNum>
-  <w:abstractNum w:abstractNumId="8" w15:restartNumberingAfterBreak="0">
+  <w:abstractNum w:abstractNumId="9" w15:restartNumberingAfterBreak="0">
     <w:nsid w:val="5A3E36AF"/>
     <w:multiLevelType w:val="hybridMultilevel"/>
     <w:tmpl w:val="3CDC3892"/>
@@ -7632,7 +8657,7 @@
       </w:rPr>
     </w:lvl>
   </w:abstractNum>
-  <w:abstractNum w:abstractNumId="9" w15:restartNumberingAfterBreak="0">
+  <w:abstractNum w:abstractNumId="10" w15:restartNumberingAfterBreak="0">
     <w:nsid w:val="5E4A7DCF"/>
     <w:multiLevelType w:val="hybridMultilevel"/>
     <w:tmpl w:val="80FA5D06"/>
@@ -7718,7 +8743,7 @@
       </w:pPr>
     </w:lvl>
   </w:abstractNum>
-  <w:abstractNum w:abstractNumId="10" w15:restartNumberingAfterBreak="0">
+  <w:abstractNum w:abstractNumId="11" w15:restartNumberingAfterBreak="0">
     <w:nsid w:val="66D704A6"/>
     <w:multiLevelType w:val="hybridMultilevel"/>
     <w:tmpl w:val="8BCA41F4"/>
@@ -7805,7 +8830,7 @@
       </w:pPr>
     </w:lvl>
   </w:abstractNum>
-  <w:abstractNum w:abstractNumId="11" w15:restartNumberingAfterBreak="0">
+  <w:abstractNum w:abstractNumId="12" w15:restartNumberingAfterBreak="0">
     <w:nsid w:val="7F860A29"/>
     <w:multiLevelType w:val="hybridMultilevel"/>
     <w:tmpl w:val="CC02DCBA"/>
@@ -7922,22 +8947,22 @@
     <w:abstractNumId w:val="4"/>
   </w:num>
   <w:num w:numId="4">
-    <w:abstractNumId w:val="9"/>
+    <w:abstractNumId w:val="10"/>
   </w:num>
   <w:num w:numId="5">
     <w:abstractNumId w:val="1"/>
   </w:num>
   <w:num w:numId="6">
-    <w:abstractNumId w:val="10"/>
+    <w:abstractNumId w:val="11"/>
   </w:num>
   <w:num w:numId="7">
-    <w:abstractNumId w:val="11"/>
+    <w:abstractNumId w:val="12"/>
   </w:num>
   <w:num w:numId="8">
-    <w:abstractNumId w:val="8"/>
+    <w:abstractNumId w:val="9"/>
   </w:num>
   <w:num w:numId="9">
-    <w:abstractNumId w:val="7"/>
+    <w:abstractNumId w:val="8"/>
   </w:num>
   <w:num w:numId="10">
     <w:abstractNumId w:val="5"/>
@@ -7948,11 +8973,14 @@
   <w:num w:numId="12">
     <w:abstractNumId w:val="0"/>
   </w:num>
+  <w:num w:numId="13">
+    <w:abstractNumId w:val="7"/>
+  </w:num>
 </w:numbering>
 </file>
 
 <file path=word/styles.xml><?xml version="1.0" encoding="utf-8"?>
-<w:styles xmlns:mc="http://schemas.openxmlformats.org/markup-compatibility/2006" xmlns:r="http://schemas.openxmlformats.org/officeDocument/2006/relationships" xmlns:w="http://schemas.openxmlformats.org/wordprocessingml/2006/main" xmlns:w14="http://schemas.microsoft.com/office/word/2010/wordml" xmlns:w15="http://schemas.microsoft.com/office/word/2012/wordml" xmlns:w16cex="http://schemas.microsoft.com/office/word/2018/wordml/cex" xmlns:w16cid="http://schemas.microsoft.com/office/word/2016/wordml/cid" xmlns:w16="http://schemas.microsoft.com/office/word/2018/wordml" xmlns:w16se="http://schemas.microsoft.com/office/word/2015/wordml/symex" mc:Ignorable="w14 w15 w16se w16cid w16 w16cex">
+<w:styles xmlns:mc="http://schemas.openxmlformats.org/markup-compatibility/2006" xmlns:r="http://schemas.openxmlformats.org/officeDocument/2006/relationships" xmlns:w="http://schemas.openxmlformats.org/wordprocessingml/2006/main" xmlns:w14="http://schemas.microsoft.com/office/word/2010/wordml" xmlns:w15="http://schemas.microsoft.com/office/word/2012/wordml" xmlns:w16cid="http://schemas.microsoft.com/office/word/2016/wordml/cid" xmlns:w16se="http://schemas.microsoft.com/office/word/2015/wordml/symex" mc:Ignorable="w14 w15 w16se w16cid">
   <w:docDefaults>
     <w:rPrDefault>
       <w:rPr>
@@ -7968,7 +8996,7 @@
       </w:pPr>
     </w:pPrDefault>
   </w:docDefaults>
-  <w:latentStyles w:defLockedState="0" w:defUIPriority="99" w:defSemiHidden="0" w:defUnhideWhenUsed="0" w:defQFormat="0" w:count="376">
+  <w:latentStyles w:defLockedState="0" w:defUIPriority="99" w:defSemiHidden="0" w:defUnhideWhenUsed="0" w:defQFormat="0" w:count="375">
     <w:lsdException w:name="Normal" w:uiPriority="0" w:qFormat="1"/>
     <w:lsdException w:name="heading 1" w:uiPriority="9" w:qFormat="1"/>
     <w:lsdException w:name="heading 2" w:semiHidden="1" w:uiPriority="9" w:unhideWhenUsed="1" w:qFormat="1"/>
@@ -8343,7 +9371,6 @@
     <w:lsdException w:name="Smart Hyperlink" w:semiHidden="1" w:unhideWhenUsed="1"/>
     <w:lsdException w:name="Hashtag" w:semiHidden="1" w:unhideWhenUsed="1"/>
     <w:lsdException w:name="Unresolved Mention" w:semiHidden="1" w:unhideWhenUsed="1"/>
-    <w:lsdException w:name="Smart Link" w:semiHidden="1" w:unhideWhenUsed="1"/>
   </w:latentStyles>
   <w:style w:type="paragraph" w:default="1" w:styleId="a">
     <w:name w:val="Normal"/>
@@ -9012,7 +10039,7 @@
 </file>
 
 <file path=customXml/itemProps1.xml><?xml version="1.0" encoding="utf-8"?>
-<ds:datastoreItem xmlns:ds="http://schemas.openxmlformats.org/officeDocument/2006/customXml" ds:itemID="{E403378D-8FD8-445E-B0A2-D0EA6DBE0AEC}">
+<ds:datastoreItem xmlns:ds="http://schemas.openxmlformats.org/officeDocument/2006/customXml" ds:itemID="{19A21BF5-7187-4A60-B833-8F0645F6699F}">
   <ds:schemaRefs>
     <ds:schemaRef ds:uri="http://schemas.openxmlformats.org/officeDocument/2006/bibliography"/>
   </ds:schemaRefs>

</xml_diff>

<commit_message>
Began making the system of equations
</commit_message>
<xml_diff>
--- a/Course job #2.1.docx
+++ b/Course job #2.1.docx
@@ -2750,6 +2750,7 @@
           <w:rFonts w:ascii="Times New Roman" w:hAnsi="Times New Roman" w:cs="Times New Roman"/>
           <w:sz w:val="28"/>
           <w:szCs w:val="28"/>
+          <w:lang w:val="fr-CA"/>
         </w:rPr>
       </w:pPr>
       <w:r>
@@ -2794,7 +2795,17 @@
           <w:sz w:val="28"/>
           <w:szCs w:val="28"/>
         </w:rPr>
-        <w:t xml:space="preserve"> данные к курсовой работе:</w:t>
+        <w:t xml:space="preserve"> данные к курсовой рабо</w:t>
+      </w:r>
+      <w:bookmarkStart w:id="0" w:name="_GoBack"/>
+      <w:bookmarkEnd w:id="0"/>
+      <w:r>
+        <w:rPr>
+          <w:rFonts w:ascii="Times New Roman" w:hAnsi="Times New Roman" w:cs="Times New Roman"/>
+          <w:sz w:val="28"/>
+          <w:szCs w:val="28"/>
+        </w:rPr>
+        <w:t>те:</w:t>
       </w:r>
     </w:p>
     <w:p>
@@ -3444,17 +3455,7 @@
           <w:sz w:val="28"/>
           <w:szCs w:val="28"/>
         </w:rPr>
-        <w:t>3) Построить графики АЧХ и ФЧХ передато</w:t>
-      </w:r>
-      <w:bookmarkStart w:id="0" w:name="_GoBack"/>
-      <w:bookmarkEnd w:id="0"/>
-      <w:r>
-        <w:rPr>
-          <w:rFonts w:ascii="Times New Roman" w:hAnsi="Times New Roman" w:cs="Times New Roman"/>
-          <w:sz w:val="28"/>
-          <w:szCs w:val="28"/>
-        </w:rPr>
-        <w:t xml:space="preserve">чной функции и переходной характеристики. </w:t>
+        <w:t xml:space="preserve">3) Построить графики АЧХ и ФЧХ передаточной функции и переходной характеристики. </w:t>
       </w:r>
     </w:p>
     <w:p>
@@ -10039,7 +10040,7 @@
 </file>
 
 <file path=customXml/itemProps1.xml><?xml version="1.0" encoding="utf-8"?>
-<ds:datastoreItem xmlns:ds="http://schemas.openxmlformats.org/officeDocument/2006/customXml" ds:itemID="{19A21BF5-7187-4A60-B833-8F0645F6699F}">
+<ds:datastoreItem xmlns:ds="http://schemas.openxmlformats.org/officeDocument/2006/customXml" ds:itemID="{FD708CBB-8824-47A2-8700-2D971C31941A}">
   <ds:schemaRefs>
     <ds:schemaRef ds:uri="http://schemas.openxmlformats.org/officeDocument/2006/bibliography"/>
   </ds:schemaRefs>

</xml_diff>

<commit_message>
Made the equations in systematic form and replaced scheme
</commit_message>
<xml_diff>
--- a/Course job #2.1.docx
+++ b/Course job #2.1.docx
@@ -2750,7 +2750,6 @@
           <w:rFonts w:ascii="Times New Roman" w:hAnsi="Times New Roman" w:cs="Times New Roman"/>
           <w:sz w:val="28"/>
           <w:szCs w:val="28"/>
-          <w:lang w:val="fr-CA"/>
         </w:rPr>
       </w:pPr>
       <w:r>
@@ -2795,17 +2794,7 @@
           <w:sz w:val="28"/>
           <w:szCs w:val="28"/>
         </w:rPr>
-        <w:t xml:space="preserve"> данные к курсовой рабо</w:t>
-      </w:r>
-      <w:bookmarkStart w:id="0" w:name="_GoBack"/>
-      <w:bookmarkEnd w:id="0"/>
-      <w:r>
-        <w:rPr>
-          <w:rFonts w:ascii="Times New Roman" w:hAnsi="Times New Roman" w:cs="Times New Roman"/>
-          <w:sz w:val="28"/>
-          <w:szCs w:val="28"/>
-        </w:rPr>
-        <w:t>те:</w:t>
+        <w:t xml:space="preserve"> данные к курсовой работе:</w:t>
       </w:r>
     </w:p>
     <w:p>
@@ -3120,6 +3109,8 @@
           </m:f>
         </m:oMath>
       </m:oMathPara>
+      <w:bookmarkStart w:id="0" w:name="_GoBack"/>
+      <w:bookmarkEnd w:id="0"/>
     </w:p>
     <w:p>
       <w:pPr>
@@ -3135,10 +3126,10 @@
           <w:noProof/>
         </w:rPr>
         <w:drawing>
-          <wp:inline distT="0" distB="0" distL="0" distR="0" wp14:anchorId="266C3CD0" wp14:editId="0D54DD2D">
-            <wp:extent cx="3467100" cy="1457325"/>
+          <wp:inline distT="0" distB="0" distL="0" distR="0" wp14:anchorId="33D64C38" wp14:editId="48FB8786">
+            <wp:extent cx="2844910" cy="1356465"/>
             <wp:effectExtent l="0" t="0" r="0" b="0"/>
-            <wp:docPr id="4" name="Рисунок 4"/>
+            <wp:docPr id="1" name="Рисунок 1"/>
             <wp:cNvGraphicFramePr>
               <a:graphicFrameLocks xmlns:a="http://schemas.openxmlformats.org/drawingml/2006/main" noChangeAspect="1"/>
             </wp:cNvGraphicFramePr>
@@ -3146,36 +3137,23 @@
               <a:graphicData uri="http://schemas.openxmlformats.org/drawingml/2006/picture">
                 <pic:pic xmlns:pic="http://schemas.openxmlformats.org/drawingml/2006/picture">
                   <pic:nvPicPr>
-                    <pic:cNvPr id="0" name="Picture 2"/>
-                    <pic:cNvPicPr>
-                      <a:picLocks noChangeAspect="1" noChangeArrowheads="1"/>
-                    </pic:cNvPicPr>
+                    <pic:cNvPr id="1" name=""/>
+                    <pic:cNvPicPr/>
                   </pic:nvPicPr>
                   <pic:blipFill>
-                    <a:blip r:embed="rId12">
-                      <a:extLst>
-                        <a:ext uri="{28A0092B-C50C-407E-A947-70E740481C1C}">
-                          <a14:useLocalDpi xmlns:a14="http://schemas.microsoft.com/office/drawing/2010/main" val="0"/>
-                        </a:ext>
-                      </a:extLst>
-                    </a:blip>
-                    <a:srcRect/>
+                    <a:blip r:embed="rId12"/>
                     <a:stretch>
                       <a:fillRect/>
                     </a:stretch>
                   </pic:blipFill>
-                  <pic:spPr bwMode="auto">
+                  <pic:spPr>
                     <a:xfrm>
                       <a:off x="0" y="0"/>
-                      <a:ext cx="3467100" cy="1457325"/>
+                      <a:ext cx="2866992" cy="1366994"/>
                     </a:xfrm>
                     <a:prstGeom prst="rect">
                       <a:avLst/>
                     </a:prstGeom>
-                    <a:noFill/>
-                    <a:ln>
-                      <a:noFill/>
-                    </a:ln>
                   </pic:spPr>
                 </pic:pic>
               </a:graphicData>
@@ -3189,7 +3167,7 @@
           <w:noProof/>
         </w:rPr>
         <w:drawing>
-          <wp:inline distT="0" distB="0" distL="0" distR="0" wp14:anchorId="6ABB68E8" wp14:editId="5005A1B9">
+          <wp:inline distT="0" distB="0" distL="0" distR="0" wp14:anchorId="6ABB68E8" wp14:editId="70168542">
             <wp:extent cx="1425575" cy="990600"/>
             <wp:effectExtent l="0" t="0" r="0" b="0"/>
             <wp:docPr id="2" name="Рисунок 2"/>
@@ -10040,7 +10018,7 @@
 </file>
 
 <file path=customXml/itemProps1.xml><?xml version="1.0" encoding="utf-8"?>
-<ds:datastoreItem xmlns:ds="http://schemas.openxmlformats.org/officeDocument/2006/customXml" ds:itemID="{FD708CBB-8824-47A2-8700-2D971C31941A}">
+<ds:datastoreItem xmlns:ds="http://schemas.openxmlformats.org/officeDocument/2006/customXml" ds:itemID="{1F6997D8-C608-4609-9C97-F9F45F3D461E}">
   <ds:schemaRefs>
     <ds:schemaRef ds:uri="http://schemas.openxmlformats.org/officeDocument/2006/bibliography"/>
   </ds:schemaRefs>

</xml_diff>

<commit_message>
Made correct system of equations and picture
</commit_message>
<xml_diff>
--- a/Course job #2.1.docx
+++ b/Course job #2.1.docx
@@ -2796,6 +2796,8 @@
         </w:rPr>
         <w:t xml:space="preserve"> данные к курсовой работе:</w:t>
       </w:r>
+      <w:bookmarkStart w:id="0" w:name="_GoBack"/>
+      <w:bookmarkEnd w:id="0"/>
     </w:p>
     <w:p>
       <w:pPr>
@@ -3109,8 +3111,6 @@
           </m:f>
         </m:oMath>
       </m:oMathPara>
-      <w:bookmarkStart w:id="0" w:name="_GoBack"/>
-      <w:bookmarkEnd w:id="0"/>
     </w:p>
     <w:p>
       <w:pPr>
@@ -3126,8 +3126,8 @@
           <w:noProof/>
         </w:rPr>
         <w:drawing>
-          <wp:inline distT="0" distB="0" distL="0" distR="0" wp14:anchorId="33D64C38" wp14:editId="48FB8786">
-            <wp:extent cx="2844910" cy="1356465"/>
+          <wp:inline distT="0" distB="0" distL="0" distR="0" wp14:anchorId="4D3FF653" wp14:editId="6537068A">
+            <wp:extent cx="2712195" cy="1123437"/>
             <wp:effectExtent l="0" t="0" r="0" b="0"/>
             <wp:docPr id="1" name="Рисунок 1"/>
             <wp:cNvGraphicFramePr>
@@ -3149,7 +3149,7 @@
                   <pic:spPr>
                     <a:xfrm>
                       <a:off x="0" y="0"/>
-                      <a:ext cx="2866992" cy="1366994"/>
+                      <a:ext cx="2768614" cy="1146807"/>
                     </a:xfrm>
                     <a:prstGeom prst="rect">
                       <a:avLst/>
@@ -3167,7 +3167,7 @@
           <w:noProof/>
         </w:rPr>
         <w:drawing>
-          <wp:inline distT="0" distB="0" distL="0" distR="0" wp14:anchorId="6ABB68E8" wp14:editId="70168542">
+          <wp:inline distT="0" distB="0" distL="0" distR="0" wp14:anchorId="6ABB68E8" wp14:editId="01FD643C">
             <wp:extent cx="1425575" cy="990600"/>
             <wp:effectExtent l="0" t="0" r="0" b="0"/>
             <wp:docPr id="2" name="Рисунок 2"/>
@@ -4631,7 +4631,6 @@
                 <w:sz w:val="28"/>
                 <w:szCs w:val="28"/>
               </w:rPr>
-              <w:lastRenderedPageBreak/>
               <w:t>Предъявление проекта курсовой работы (результатов выполнения отдельных этапов курсовой работы)</w:t>
             </w:r>
           </w:p>
@@ -4689,6 +4688,7 @@
                 <w:sz w:val="28"/>
                 <w:szCs w:val="28"/>
               </w:rPr>
+              <w:lastRenderedPageBreak/>
               <w:t>Предъявление готовой курсовой работы, с последующей корректировкой курсовой работы</w:t>
             </w:r>
           </w:p>
@@ -7091,7 +7091,6 @@
           <w:szCs w:val="28"/>
           <w:lang w:val="en-US"/>
         </w:rPr>
-        <w:lastRenderedPageBreak/>
         <w:tab/>
       </w:r>
       <w:r>
@@ -10018,7 +10017,7 @@
 </file>
 
 <file path=customXml/itemProps1.xml><?xml version="1.0" encoding="utf-8"?>
-<ds:datastoreItem xmlns:ds="http://schemas.openxmlformats.org/officeDocument/2006/customXml" ds:itemID="{1F6997D8-C608-4609-9C97-F9F45F3D461E}">
+<ds:datastoreItem xmlns:ds="http://schemas.openxmlformats.org/officeDocument/2006/customXml" ds:itemID="{84726E1E-617D-44D5-8D8D-13FEFF424020}">
   <ds:schemaRefs>
     <ds:schemaRef ds:uri="http://schemas.openxmlformats.org/officeDocument/2006/bibliography"/>
   </ds:schemaRefs>

</xml_diff>

<commit_message>
Corrected the first task
</commit_message>
<xml_diff>
--- a/Course job #2.1.docx
+++ b/Course job #2.1.docx
@@ -4436,6 +4436,7 @@
       <w:r>
         <w:rPr>
           <w:rFonts w:ascii="Times New Roman" w:hAnsi="Times New Roman" w:cs="Times New Roman"/>
+          <w:noProof/>
           <w:sz w:val="28"/>
           <w:szCs w:val="28"/>
         </w:rPr>
@@ -4494,10 +4495,10 @@
           <w:szCs w:val="28"/>
         </w:rPr>
         <w:drawing>
-          <wp:inline distT="0" distB="0" distL="0" distR="0" wp14:anchorId="74B9EB3D" wp14:editId="5F99F79F">
-            <wp:extent cx="5940425" cy="3004820"/>
+          <wp:inline distT="0" distB="0" distL="0" distR="0" wp14:anchorId="39DAFE82" wp14:editId="1FA09359">
+            <wp:extent cx="5860912" cy="3054816"/>
             <wp:effectExtent l="0" t="0" r="0" b="0"/>
-            <wp:docPr id="8" name="Рисунок 8"/>
+            <wp:docPr id="5" name="Рисунок 5"/>
             <wp:cNvGraphicFramePr>
               <a:graphicFrameLocks xmlns:a="http://schemas.openxmlformats.org/drawingml/2006/main" noChangeAspect="1"/>
             </wp:cNvGraphicFramePr>
@@ -4517,7 +4518,7 @@
                   <pic:spPr>
                     <a:xfrm>
                       <a:off x="0" y="0"/>
-                      <a:ext cx="5940425" cy="3004820"/>
+                      <a:ext cx="5863462" cy="3056145"/>
                     </a:xfrm>
                     <a:prstGeom prst="rect">
                       <a:avLst/>
@@ -4529,6 +4530,8 @@
           </wp:inline>
         </w:drawing>
       </w:r>
+      <w:bookmarkStart w:id="0" w:name="_GoBack"/>
+      <w:bookmarkEnd w:id="0"/>
     </w:p>
     <w:p>
       <w:pPr>
@@ -4574,8 +4577,6 @@
           <w:lang w:val="fr-CA"/>
         </w:rPr>
       </w:pPr>
-      <w:bookmarkStart w:id="0" w:name="_GoBack"/>
-      <w:bookmarkEnd w:id="0"/>
     </w:p>
     <w:p>
       <w:pPr>
@@ -10188,7 +10189,7 @@
 </file>
 
 <file path=customXml/itemProps1.xml><?xml version="1.0" encoding="utf-8"?>
-<ds:datastoreItem xmlns:ds="http://schemas.openxmlformats.org/officeDocument/2006/customXml" ds:itemID="{E192FA04-F1C7-426B-88D7-023BB60156F6}">
+<ds:datastoreItem xmlns:ds="http://schemas.openxmlformats.org/officeDocument/2006/customXml" ds:itemID="{B48466BE-0F46-4C6F-AAEF-E5360C93A469}">
   <ds:schemaRefs>
     <ds:schemaRef ds:uri="http://schemas.openxmlformats.org/officeDocument/2006/bibliography"/>
   </ds:schemaRefs>

</xml_diff>

<commit_message>
Made everything for first attestation
</commit_message>
<xml_diff>
--- a/Course job #2.1.docx
+++ b/Course job #2.1.docx
@@ -2385,7 +2385,17 @@
           <w:sz w:val="28"/>
           <w:szCs w:val="28"/>
         </w:rPr>
-        <w:t>на выполнение курсовой работы по дисциплине</w:t>
+        <w:t>на выполнение курс</w:t>
+      </w:r>
+      <w:bookmarkStart w:id="0" w:name="_GoBack"/>
+      <w:bookmarkEnd w:id="0"/>
+      <w:r>
+        <w:rPr>
+          <w:rFonts w:ascii="Times New Roman" w:hAnsi="Times New Roman" w:cs="Times New Roman"/>
+          <w:sz w:val="28"/>
+          <w:szCs w:val="28"/>
+        </w:rPr>
+        <w:t>овой работы по дисциплине</w:t>
       </w:r>
     </w:p>
     <w:p>
@@ -4541,6 +4551,23 @@
           <w:szCs w:val="28"/>
         </w:rPr>
       </w:pPr>
+    </w:p>
+    <w:p>
+      <w:pPr>
+        <w:jc w:val="center"/>
+        <w:rPr>
+          <w:sz w:val="28"/>
+          <w:szCs w:val="28"/>
+        </w:rPr>
+      </w:pPr>
+      <w:r>
+        <w:rPr>
+          <w:sz w:val="28"/>
+          <w:szCs w:val="28"/>
+        </w:rPr>
+        <w:lastRenderedPageBreak/>
+        <w:br/>
+      </w:r>
       <w:r>
         <w:rPr>
           <w:sz w:val="28"/>
@@ -4800,7 +4827,6 @@
           <w:sz w:val="28"/>
           <w:szCs w:val="28"/>
         </w:rPr>
-        <w:lastRenderedPageBreak/>
         <w:t>Содержание</w:t>
       </w:r>
     </w:p>
@@ -4884,24 +4910,18 @@
             <w:sz w:val="28"/>
             <w:szCs w:val="28"/>
           </w:rPr>
+          <w:fldChar w:fldCharType="separate"/>
         </w:r>
         <w:r>
           <w:rPr>
             <w:rStyle w:val="aa"/>
+            <w:b/>
+            <w:bCs/>
             <w:noProof/>
             <w:sz w:val="28"/>
             <w:szCs w:val="28"/>
           </w:rPr>
-          <w:fldChar w:fldCharType="separate"/>
-        </w:r>
-        <w:r>
-          <w:rPr>
-            <w:noProof/>
-            <w:webHidden/>
-            <w:sz w:val="28"/>
-            <w:szCs w:val="28"/>
-          </w:rPr>
-          <w:t>4</w:t>
+          <w:t>Ошибка! Закладка не определена.</w:t>
         </w:r>
         <w:r>
           <w:rPr>
@@ -5020,24 +5040,18 @@
             <w:sz w:val="28"/>
             <w:szCs w:val="28"/>
           </w:rPr>
+          <w:fldChar w:fldCharType="separate"/>
         </w:r>
         <w:r>
           <w:rPr>
             <w:rStyle w:val="aa"/>
+            <w:b/>
+            <w:bCs/>
             <w:noProof/>
             <w:sz w:val="28"/>
             <w:szCs w:val="28"/>
           </w:rPr>
-          <w:fldChar w:fldCharType="separate"/>
-        </w:r>
-        <w:r>
-          <w:rPr>
-            <w:noProof/>
-            <w:webHidden/>
-            <w:sz w:val="28"/>
-            <w:szCs w:val="28"/>
-          </w:rPr>
-          <w:t>5</w:t>
+          <w:t>Ошибка! Закладка не определена.</w:t>
         </w:r>
         <w:r>
           <w:rPr>
@@ -5109,24 +5123,18 @@
             <w:sz w:val="28"/>
             <w:szCs w:val="28"/>
           </w:rPr>
+          <w:fldChar w:fldCharType="separate"/>
         </w:r>
         <w:r>
           <w:rPr>
             <w:rStyle w:val="aa"/>
+            <w:b/>
+            <w:bCs/>
             <w:noProof/>
             <w:sz w:val="28"/>
             <w:szCs w:val="28"/>
           </w:rPr>
-          <w:fldChar w:fldCharType="separate"/>
-        </w:r>
-        <w:r>
-          <w:rPr>
-            <w:noProof/>
-            <w:webHidden/>
-            <w:sz w:val="28"/>
-            <w:szCs w:val="28"/>
-          </w:rPr>
-          <w:t>5</w:t>
+          <w:t>Ошибка! Закладка не определена.</w:t>
         </w:r>
         <w:r>
           <w:rPr>
@@ -5245,24 +5253,18 @@
             <w:sz w:val="28"/>
             <w:szCs w:val="28"/>
           </w:rPr>
+          <w:fldChar w:fldCharType="separate"/>
         </w:r>
         <w:r>
           <w:rPr>
             <w:rStyle w:val="aa"/>
+            <w:b/>
+            <w:bCs/>
             <w:noProof/>
             <w:sz w:val="28"/>
             <w:szCs w:val="28"/>
           </w:rPr>
-          <w:fldChar w:fldCharType="separate"/>
-        </w:r>
-        <w:r>
-          <w:rPr>
-            <w:noProof/>
-            <w:webHidden/>
-            <w:sz w:val="28"/>
-            <w:szCs w:val="28"/>
-          </w:rPr>
-          <w:t>6</w:t>
+          <w:t>Ошибка! Закладка не определена.</w:t>
         </w:r>
         <w:r>
           <w:rPr>
@@ -5334,24 +5336,18 @@
             <w:sz w:val="28"/>
             <w:szCs w:val="28"/>
           </w:rPr>
+          <w:fldChar w:fldCharType="separate"/>
         </w:r>
         <w:r>
           <w:rPr>
             <w:rStyle w:val="aa"/>
+            <w:b/>
+            <w:bCs/>
             <w:noProof/>
             <w:sz w:val="28"/>
             <w:szCs w:val="28"/>
           </w:rPr>
-          <w:fldChar w:fldCharType="separate"/>
-        </w:r>
-        <w:r>
-          <w:rPr>
-            <w:noProof/>
-            <w:webHidden/>
-            <w:sz w:val="28"/>
-            <w:szCs w:val="28"/>
-          </w:rPr>
-          <w:t>6</w:t>
+          <w:t>Ошибка! Закладка не определена.</w:t>
         </w:r>
         <w:r>
           <w:rPr>
@@ -5423,24 +5419,18 @@
             <w:sz w:val="28"/>
             <w:szCs w:val="28"/>
           </w:rPr>
+          <w:fldChar w:fldCharType="separate"/>
         </w:r>
         <w:r>
           <w:rPr>
             <w:rStyle w:val="aa"/>
+            <w:b/>
+            <w:bCs/>
             <w:noProof/>
             <w:sz w:val="28"/>
             <w:szCs w:val="28"/>
           </w:rPr>
-          <w:fldChar w:fldCharType="separate"/>
-        </w:r>
-        <w:r>
-          <w:rPr>
-            <w:noProof/>
-            <w:webHidden/>
-            <w:sz w:val="28"/>
-            <w:szCs w:val="28"/>
-          </w:rPr>
-          <w:t>6</w:t>
+          <w:t>Ошибка! Закладка не определена.</w:t>
         </w:r>
         <w:r>
           <w:rPr>
@@ -5559,24 +5549,18 @@
             <w:sz w:val="28"/>
             <w:szCs w:val="28"/>
           </w:rPr>
+          <w:fldChar w:fldCharType="separate"/>
         </w:r>
         <w:r>
           <w:rPr>
             <w:rStyle w:val="aa"/>
+            <w:b/>
+            <w:bCs/>
             <w:noProof/>
             <w:sz w:val="28"/>
             <w:szCs w:val="28"/>
           </w:rPr>
-          <w:fldChar w:fldCharType="separate"/>
-        </w:r>
-        <w:r>
-          <w:rPr>
-            <w:noProof/>
-            <w:webHidden/>
-            <w:sz w:val="28"/>
-            <w:szCs w:val="28"/>
-          </w:rPr>
-          <w:t>7</w:t>
+          <w:t>Ошибка! Закладка не определена.</w:t>
         </w:r>
         <w:r>
           <w:rPr>
@@ -5648,24 +5632,18 @@
             <w:sz w:val="28"/>
             <w:szCs w:val="28"/>
           </w:rPr>
+          <w:fldChar w:fldCharType="separate"/>
         </w:r>
         <w:r>
           <w:rPr>
             <w:rStyle w:val="aa"/>
+            <w:b/>
+            <w:bCs/>
             <w:noProof/>
             <w:sz w:val="28"/>
             <w:szCs w:val="28"/>
           </w:rPr>
-          <w:fldChar w:fldCharType="separate"/>
-        </w:r>
-        <w:r>
-          <w:rPr>
-            <w:noProof/>
-            <w:webHidden/>
-            <w:sz w:val="28"/>
-            <w:szCs w:val="28"/>
-          </w:rPr>
-          <w:t>7</w:t>
+          <w:t>Ошибка! Закладка не определена.</w:t>
         </w:r>
         <w:r>
           <w:rPr>
@@ -5737,24 +5715,18 @@
             <w:sz w:val="28"/>
             <w:szCs w:val="28"/>
           </w:rPr>
+          <w:fldChar w:fldCharType="separate"/>
         </w:r>
         <w:r>
           <w:rPr>
             <w:rStyle w:val="aa"/>
+            <w:b/>
+            <w:bCs/>
             <w:noProof/>
             <w:sz w:val="28"/>
             <w:szCs w:val="28"/>
           </w:rPr>
-          <w:fldChar w:fldCharType="separate"/>
-        </w:r>
-        <w:r>
-          <w:rPr>
-            <w:noProof/>
-            <w:webHidden/>
-            <w:sz w:val="28"/>
-            <w:szCs w:val="28"/>
-          </w:rPr>
-          <w:t>7</w:t>
+          <w:t>Ошибка! Закладка не определена.</w:t>
         </w:r>
         <w:r>
           <w:rPr>
@@ -5826,24 +5798,18 @@
             <w:sz w:val="28"/>
             <w:szCs w:val="28"/>
           </w:rPr>
+          <w:fldChar w:fldCharType="separate"/>
         </w:r>
         <w:r>
           <w:rPr>
             <w:rStyle w:val="aa"/>
+            <w:b/>
+            <w:bCs/>
             <w:noProof/>
             <w:sz w:val="28"/>
             <w:szCs w:val="28"/>
           </w:rPr>
-          <w:fldChar w:fldCharType="separate"/>
-        </w:r>
-        <w:r>
-          <w:rPr>
-            <w:noProof/>
-            <w:webHidden/>
-            <w:sz w:val="28"/>
-            <w:szCs w:val="28"/>
-          </w:rPr>
-          <w:t>8</w:t>
+          <w:t>Ошибка! Закладка не определена.</w:t>
         </w:r>
         <w:r>
           <w:rPr>
@@ -5915,24 +5881,18 @@
             <w:sz w:val="28"/>
             <w:szCs w:val="28"/>
           </w:rPr>
+          <w:fldChar w:fldCharType="separate"/>
         </w:r>
         <w:r>
           <w:rPr>
             <w:rStyle w:val="aa"/>
+            <w:b/>
+            <w:bCs/>
             <w:noProof/>
             <w:sz w:val="28"/>
             <w:szCs w:val="28"/>
           </w:rPr>
-          <w:fldChar w:fldCharType="separate"/>
-        </w:r>
-        <w:r>
-          <w:rPr>
-            <w:noProof/>
-            <w:webHidden/>
-            <w:sz w:val="28"/>
-            <w:szCs w:val="28"/>
-          </w:rPr>
-          <w:t>9</w:t>
+          <w:t>Ошибка! Закладка не определена.</w:t>
         </w:r>
         <w:r>
           <w:rPr>
@@ -6013,24 +5973,18 @@
             <w:sz w:val="28"/>
             <w:szCs w:val="28"/>
           </w:rPr>
+          <w:fldChar w:fldCharType="separate"/>
         </w:r>
         <w:r>
           <w:rPr>
             <w:rStyle w:val="aa"/>
+            <w:b/>
+            <w:bCs/>
             <w:noProof/>
             <w:sz w:val="28"/>
             <w:szCs w:val="28"/>
           </w:rPr>
-          <w:fldChar w:fldCharType="separate"/>
-        </w:r>
-        <w:r>
-          <w:rPr>
-            <w:noProof/>
-            <w:webHidden/>
-            <w:sz w:val="28"/>
-            <w:szCs w:val="28"/>
-          </w:rPr>
-          <w:t>11</w:t>
+          <w:t>Ошибка! Закладка не определена.</w:t>
         </w:r>
         <w:r>
           <w:rPr>
@@ -6093,6 +6047,7 @@
           <w:szCs w:val="28"/>
           <w:lang w:val="en-US"/>
         </w:rPr>
+        <w:lastRenderedPageBreak/>
         <w:tab/>
       </w:r>
       <w:r>
@@ -6210,7 +6165,6 @@
           <w:sz w:val="28"/>
           <w:szCs w:val="28"/>
         </w:rPr>
-        <w:lastRenderedPageBreak/>
         <w:t>Введение</w:t>
       </w:r>
     </w:p>
@@ -6262,23 +6216,7 @@
           <w:sz w:val="28"/>
           <w:szCs w:val="28"/>
         </w:rPr>
-        <w:t xml:space="preserve">Анализ частотных характеристик может проводиться различными методами, например, контурных токов или узловых напряжений. Далее по полученным операторным функциям определяется комплексная передаточная функция и строятся графики ее частотных характеристик (АЧХ и ФЧХ). Большинство необходимых преобразований осуществляется с помощью математической системы </w:t>
-      </w:r>
-      <w:proofErr w:type="spellStart"/>
-      <w:r>
-        <w:rPr>
-          <w:sz w:val="28"/>
-          <w:szCs w:val="28"/>
-        </w:rPr>
-        <w:t>MathCad</w:t>
-      </w:r>
-      <w:proofErr w:type="spellEnd"/>
-      <w:r>
-        <w:rPr>
-          <w:sz w:val="28"/>
-          <w:szCs w:val="28"/>
-        </w:rPr>
-        <w:t>, что существенно сокращает затраты времени и сил.</w:t>
+        <w:t>Анализ частотных характеристик может проводиться различными методами, например, контурных токов или узловых напряжений. Далее по полученным операторным функциям определяется комплексная передаточная функция и строятся графики ее частотных характеристик (АЧХ и ФЧХ). Большинство необходимых преобразований осуществляется с помощью математической системы MathCad, что существенно сокращает затраты времени и сил.</w:t>
       </w:r>
     </w:p>
     <w:p>
@@ -6571,7 +6509,6 @@
           <w:sz w:val="28"/>
           <w:szCs w:val="28"/>
         </w:rPr>
-        <w:lastRenderedPageBreak/>
         <w:t xml:space="preserve">1. Анализ цепи и определение комплексной амплитуды тока </w:t>
       </w:r>
       <m:oMath>
@@ -7747,6 +7684,7 @@
       <w:r>
         <w:rPr>
           <w:rFonts w:ascii="Times New Roman" w:hAnsi="Times New Roman" w:cs="Times New Roman"/>
+          <w:noProof/>
           <w:sz w:val="28"/>
           <w:szCs w:val="28"/>
         </w:rPr>
@@ -7844,6 +7782,7 @@
       <w:r>
         <w:rPr>
           <w:rFonts w:ascii="Times New Roman" w:hAnsi="Times New Roman" w:cs="Times New Roman"/>
+          <w:noProof/>
           <w:sz w:val="28"/>
           <w:szCs w:val="28"/>
         </w:rPr>
@@ -8024,6 +7963,7 @@
       <w:r>
         <w:rPr>
           <w:rFonts w:ascii="Times New Roman" w:hAnsi="Times New Roman" w:cs="Times New Roman"/>
+          <w:noProof/>
           <w:sz w:val="28"/>
           <w:szCs w:val="28"/>
         </w:rPr>
@@ -8128,7 +8068,7 @@
           <w:sz w:val="28"/>
           <w:szCs w:val="28"/>
         </w:rPr>
-        <w:t>Перейдём к комплексной форме записи выражения (3):</w:t>
+        <w:t>Перейдём к комплексной форме записи выражения:</w:t>
       </w:r>
     </w:p>
     <w:p>
@@ -8169,6 +8109,7 @@
       <w:r>
         <w:rPr>
           <w:rFonts w:ascii="Times New Roman" w:hAnsi="Times New Roman" w:cs="Times New Roman"/>
+          <w:noProof/>
           <w:sz w:val="28"/>
           <w:szCs w:val="28"/>
         </w:rPr>
@@ -8229,13 +8170,7 @@
           <w:sz w:val="28"/>
           <w:szCs w:val="28"/>
         </w:rPr>
-        <w:t xml:space="preserve">     (5)</w:t>
-      </w:r>
-      <w:r>
-        <w:rPr>
-          <w:noProof/>
-        </w:rPr>
-        <w:t xml:space="preserve"> </w:t>
+        <w:t xml:space="preserve">     </w:t>
       </w:r>
     </w:p>
     <w:p>
@@ -8255,6 +8190,7 @@
       <w:r>
         <w:rPr>
           <w:rFonts w:ascii="Times New Roman" w:hAnsi="Times New Roman" w:cs="Times New Roman"/>
+          <w:noProof/>
           <w:sz w:val="28"/>
           <w:szCs w:val="28"/>
         </w:rPr>
@@ -8319,7 +8255,23 @@
           <w:sz w:val="28"/>
           <w:szCs w:val="28"/>
         </w:rPr>
-        <w:t>Представим комплексную амплитуду напряжения на конденсаторе (выражение (4)), в показательной форме:</w:t>
+        <w:t>Представим комплексную амплитуду напряжения на конденсаторе</w:t>
+      </w:r>
+      <w:r>
+        <w:rPr>
+          <w:rFonts w:ascii="Times New Roman" w:hAnsi="Times New Roman" w:cs="Times New Roman"/>
+          <w:sz w:val="28"/>
+          <w:szCs w:val="28"/>
+        </w:rPr>
+        <w:t xml:space="preserve"> </w:t>
+      </w:r>
+      <w:r>
+        <w:rPr>
+          <w:rFonts w:ascii="Times New Roman" w:hAnsi="Times New Roman" w:cs="Times New Roman"/>
+          <w:sz w:val="28"/>
+          <w:szCs w:val="28"/>
+        </w:rPr>
+        <w:t>в показательной форме:</w:t>
       </w:r>
     </w:p>
     <w:p>
@@ -8331,7 +8283,6 @@
           <w:rFonts w:ascii="Times New Roman" w:hAnsi="Times New Roman" w:cs="Times New Roman"/>
           <w:sz w:val="28"/>
           <w:szCs w:val="28"/>
-          <w:lang w:val="en-US"/>
         </w:rPr>
       </w:pPr>
       <w:r>
@@ -8410,7 +8361,25 @@
           <w:sz w:val="28"/>
           <w:szCs w:val="28"/>
         </w:rPr>
-        <w:t xml:space="preserve">. Для этого умножим комплексную амплитуду (5) на вектор вращения </w:t>
+        <w:t xml:space="preserve">. Для этого умножим комплексную </w:t>
+      </w:r>
+      <w:proofErr w:type="gramStart"/>
+      <w:r>
+        <w:rPr>
+          <w:rFonts w:ascii="Times New Roman" w:hAnsi="Times New Roman" w:cs="Times New Roman"/>
+          <w:sz w:val="28"/>
+          <w:szCs w:val="28"/>
+        </w:rPr>
+        <w:t>амплитуду  на</w:t>
+      </w:r>
+      <w:proofErr w:type="gramEnd"/>
+      <w:r>
+        <w:rPr>
+          <w:rFonts w:ascii="Times New Roman" w:hAnsi="Times New Roman" w:cs="Times New Roman"/>
+          <w:sz w:val="28"/>
+          <w:szCs w:val="28"/>
+        </w:rPr>
+        <w:t xml:space="preserve"> вектор вращения </w:t>
       </w:r>
       <m:oMath>
         <m:sSup>
@@ -8472,6 +8441,7 @@
       <w:r>
         <w:rPr>
           <w:rFonts w:ascii="Times New Roman" w:hAnsi="Times New Roman" w:cs="Times New Roman"/>
+          <w:noProof/>
           <w:sz w:val="28"/>
           <w:szCs w:val="28"/>
         </w:rPr>
@@ -8729,57 +8699,7 @@
           <w:sz w:val="28"/>
           <w:szCs w:val="28"/>
         </w:rPr>
-        <w:t xml:space="preserve"> и построим графики её АЧХ и ФЧХ: Определим комплексную передаточную функцию по </w:t>
-      </w:r>
-      <w:r>
-        <w:rPr>
-          <w:rFonts w:ascii="Times New Roman" w:hAnsi="Times New Roman" w:cs="Times New Roman"/>
-          <w:sz w:val="28"/>
-          <w:szCs w:val="28"/>
-        </w:rPr>
-        <w:t>току, и</w:t>
-      </w:r>
-      <w:r>
-        <w:rPr>
-          <w:rFonts w:ascii="Times New Roman" w:hAnsi="Times New Roman" w:cs="Times New Roman"/>
-          <w:sz w:val="28"/>
-          <w:szCs w:val="28"/>
-        </w:rPr>
-        <w:t xml:space="preserve">спользуя аналитические возможности </w:t>
-      </w:r>
-      <w:proofErr w:type="gramStart"/>
-      <w:r>
-        <w:rPr>
-          <w:rFonts w:ascii="Times New Roman" w:hAnsi="Times New Roman" w:cs="Times New Roman"/>
-          <w:sz w:val="28"/>
-          <w:szCs w:val="28"/>
-        </w:rPr>
-        <w:t>Mathcad</w:t>
-      </w:r>
-      <w:r>
-        <w:rPr>
-          <w:rFonts w:ascii="Times New Roman" w:hAnsi="Times New Roman" w:cs="Times New Roman"/>
-          <w:sz w:val="28"/>
-          <w:szCs w:val="28"/>
-        </w:rPr>
-        <w:t xml:space="preserve"> </w:t>
-      </w:r>
-      <w:r>
-        <w:rPr>
-          <w:rFonts w:ascii="Times New Roman" w:hAnsi="Times New Roman" w:cs="Times New Roman"/>
-          <w:sz w:val="28"/>
-          <w:szCs w:val="28"/>
-        </w:rPr>
-        <w:t>,</w:t>
-      </w:r>
-      <w:proofErr w:type="gramEnd"/>
-      <w:r>
-        <w:rPr>
-          <w:rFonts w:ascii="Times New Roman" w:hAnsi="Times New Roman" w:cs="Times New Roman"/>
-          <w:sz w:val="28"/>
-          <w:szCs w:val="28"/>
-        </w:rPr>
-        <w:t xml:space="preserve"> опираясь на (6) и (2):</w:t>
+        <w:t xml:space="preserve"> и построим графики её АЧХ и ФЧХ: </w:t>
       </w:r>
     </w:p>
     <w:p>
@@ -8793,6 +8713,51 @@
           <w:szCs w:val="28"/>
         </w:rPr>
       </w:pPr>
+      <w:r>
+        <w:rPr>
+          <w:rFonts w:ascii="Times New Roman" w:hAnsi="Times New Roman" w:cs="Times New Roman"/>
+          <w:sz w:val="28"/>
+          <w:szCs w:val="28"/>
+        </w:rPr>
+        <w:lastRenderedPageBreak/>
+        <w:t xml:space="preserve">Определим комплексную передаточную функцию по </w:t>
+      </w:r>
+      <w:r>
+        <w:rPr>
+          <w:rFonts w:ascii="Times New Roman" w:hAnsi="Times New Roman" w:cs="Times New Roman"/>
+          <w:sz w:val="28"/>
+          <w:szCs w:val="28"/>
+        </w:rPr>
+        <w:t>току, и</w:t>
+      </w:r>
+      <w:r>
+        <w:rPr>
+          <w:rFonts w:ascii="Times New Roman" w:hAnsi="Times New Roman" w:cs="Times New Roman"/>
+          <w:sz w:val="28"/>
+          <w:szCs w:val="28"/>
+        </w:rPr>
+        <w:t>спользуя аналитические возможности</w:t>
+      </w:r>
+      <w:r>
+        <w:rPr>
+          <w:rFonts w:ascii="Times New Roman" w:hAnsi="Times New Roman" w:cs="Times New Roman"/>
+          <w:sz w:val="28"/>
+          <w:szCs w:val="28"/>
+        </w:rPr>
+        <w:t>:</w:t>
+      </w:r>
+    </w:p>
+    <w:p>
+      <w:pPr>
+        <w:spacing w:after="0" w:line="240" w:lineRule="auto"/>
+        <w:ind w:firstLine="709"/>
+        <w:jc w:val="both"/>
+        <w:rPr>
+          <w:rFonts w:ascii="Times New Roman" w:hAnsi="Times New Roman" w:cs="Times New Roman"/>
+          <w:sz w:val="28"/>
+          <w:szCs w:val="28"/>
+        </w:rPr>
+      </w:pPr>
     </w:p>
     <w:p>
       <w:pPr>
@@ -8808,6 +8773,7 @@
       <w:r>
         <w:rPr>
           <w:rFonts w:ascii="Times New Roman" w:hAnsi="Times New Roman" w:cs="Times New Roman"/>
+          <w:noProof/>
           <w:sz w:val="28"/>
           <w:szCs w:val="28"/>
         </w:rPr>
@@ -8881,7 +8847,7 @@
           <w:sz w:val="28"/>
           <w:szCs w:val="28"/>
         </w:rPr>
-        <w:t>мплексной форме записи выражения (7):</w:t>
+        <w:t>мплексной форме записи выражения:</w:t>
       </w:r>
     </w:p>
     <w:p>
@@ -8901,6 +8867,7 @@
       <w:r>
         <w:rPr>
           <w:rFonts w:ascii="Times New Roman" w:hAnsi="Times New Roman" w:cs="Times New Roman"/>
+          <w:noProof/>
           <w:sz w:val="28"/>
           <w:szCs w:val="28"/>
         </w:rPr>
@@ -8975,21 +8942,19 @@
     <w:p>
       <w:pPr>
         <w:spacing w:after="0" w:line="240" w:lineRule="auto"/>
-        <w:jc w:val="both"/>
-        <w:rPr>
-          <w:rFonts w:ascii="Times New Roman" w:hAnsi="Times New Roman" w:cs="Times New Roman"/>
-          <w:sz w:val="28"/>
-          <w:szCs w:val="28"/>
-        </w:rPr>
-      </w:pPr>
-      <w:r>
-        <w:rPr>
-          <w:rFonts w:ascii="Times New Roman" w:hAnsi="Times New Roman" w:cs="Times New Roman"/>
-          <w:sz w:val="28"/>
-          <w:szCs w:val="28"/>
-        </w:rPr>
-        <w:lastRenderedPageBreak/>
-        <w:t>Представим функцию (8) в показательной форме:</w:t>
+        <w:rPr>
+          <w:rFonts w:ascii="Times New Roman" w:hAnsi="Times New Roman" w:cs="Times New Roman"/>
+          <w:sz w:val="28"/>
+          <w:szCs w:val="28"/>
+        </w:rPr>
+      </w:pPr>
+      <w:r>
+        <w:rPr>
+          <w:rFonts w:ascii="Times New Roman" w:hAnsi="Times New Roman" w:cs="Times New Roman"/>
+          <w:sz w:val="28"/>
+          <w:szCs w:val="28"/>
+        </w:rPr>
+        <w:t>Представим функцию в показательной форме:</w:t>
       </w:r>
       <w:r>
         <w:rPr>
@@ -9002,6 +8967,7 @@
       <w:r>
         <w:rPr>
           <w:rFonts w:ascii="Times New Roman" w:hAnsi="Times New Roman" w:cs="Times New Roman"/>
+          <w:noProof/>
           <w:sz w:val="28"/>
           <w:szCs w:val="28"/>
         </w:rPr>
@@ -9076,6 +9042,7 @@
       <w:r>
         <w:rPr>
           <w:rFonts w:ascii="Times New Roman" w:hAnsi="Times New Roman" w:cs="Times New Roman"/>
+          <w:noProof/>
           <w:sz w:val="28"/>
           <w:szCs w:val="28"/>
         </w:rPr>
@@ -9150,6 +9117,7 @@
       <w:r>
         <w:rPr>
           <w:rFonts w:ascii="Times New Roman" w:hAnsi="Times New Roman" w:cs="Times New Roman"/>
+          <w:noProof/>
           <w:sz w:val="28"/>
           <w:szCs w:val="28"/>
         </w:rPr>
@@ -9189,8 +9157,6 @@
           </wp:inline>
         </w:drawing>
       </w:r>
-      <w:bookmarkStart w:id="0" w:name="_GoBack"/>
-      <w:bookmarkEnd w:id="0"/>
     </w:p>
     <w:p>
       <w:pPr>
@@ -9201,7 +9167,6 @@
           <w:rFonts w:ascii="Times New Roman" w:hAnsi="Times New Roman" w:cs="Times New Roman"/>
           <w:sz w:val="28"/>
           <w:szCs w:val="28"/>
-          <w:lang w:val="fr-CA"/>
         </w:rPr>
       </w:pPr>
       <w:r>
@@ -9217,7 +9182,6 @@
           <w:rFonts w:ascii="Times New Roman" w:hAnsi="Times New Roman" w:cs="Times New Roman"/>
           <w:sz w:val="28"/>
           <w:szCs w:val="28"/>
-          <w:lang w:val="fr-CA"/>
         </w:rPr>
         <w:t>---------------------------------------------------------------------------------------</w:t>
       </w:r>
@@ -9239,7 +9203,7 @@
           <w:sz w:val="28"/>
           <w:szCs w:val="28"/>
         </w:rPr>
-        <w:t>Определим диапазон частот, в котором следует строить графики АЧХ и ФЧХ. Для этого найдём полюсы передаточной функции по напряжению (7) в операторной форме:</w:t>
+        <w:t>Определим диапазон частот, в котором следует строить графики АЧХ и ФЧХ. Для этого найдём полюсы передаточной функции по напряжению в операторной форме:</w:t>
       </w:r>
     </w:p>
     <w:p>
@@ -10087,6 +10051,7 @@
           <w:szCs w:val="28"/>
           <w:lang w:eastAsia="ru-RU"/>
         </w:rPr>
+        <w:lastRenderedPageBreak/>
         <w:drawing>
           <wp:inline distT="0" distB="0" distL="0" distR="0">
             <wp:extent cx="1628775" cy="581025"/>
@@ -10682,7 +10647,6 @@
           <w:sz w:val="28"/>
           <w:szCs w:val="28"/>
         </w:rPr>
-        <w:lastRenderedPageBreak/>
         <w:t>Получились комплексно сопряжённые полюсы. Следовательно, расстояния от них до начала координат одинаковы. Оно равно:</w:t>
       </w:r>
     </w:p>
@@ -11852,6 +11816,7 @@
           <w:sz w:val="28"/>
           <w:szCs w:val="28"/>
         </w:rPr>
+        <w:lastRenderedPageBreak/>
         <w:t>Тогда изображение переходной характеристики цепи с учетом (7) будет иметь следующий вид:</w:t>
       </w:r>
     </w:p>
@@ -12354,7 +12319,6 @@
           <w:sz w:val="28"/>
           <w:szCs w:val="28"/>
         </w:rPr>
-        <w:lastRenderedPageBreak/>
         <w:t>Получили два различных простых корня – полюсы знаменателя, поэтому переходная характеристика должна быть определена по формуле:</w:t>
       </w:r>
     </w:p>
@@ -13306,6 +13270,7 @@
           <w:szCs w:val="28"/>
           <w:lang w:eastAsia="ru-RU"/>
         </w:rPr>
+        <w:lastRenderedPageBreak/>
         <w:drawing>
           <wp:inline distT="0" distB="0" distL="0" distR="0">
             <wp:extent cx="2581275" cy="2105025"/>
@@ -15029,7 +14994,6 @@
     <w:lsdException w:name="Table Web 2" w:semiHidden="1" w:unhideWhenUsed="1"/>
     <w:lsdException w:name="Table Web 3" w:semiHidden="1" w:unhideWhenUsed="1"/>
     <w:lsdException w:name="Balloon Text" w:semiHidden="1" w:unhideWhenUsed="1"/>
-    <w:lsdException w:name="Table Grid" w:semiHidden="1" w:unhideWhenUsed="1"/>
     <w:lsdException w:name="Table Theme" w:semiHidden="1" w:unhideWhenUsed="1"/>
     <w:lsdException w:name="Placeholder Text" w:semiHidden="1"/>
     <w:lsdException w:name="No Spacing" w:uiPriority="1" w:qFormat="1"/>
@@ -15918,7 +15882,7 @@
 </file>
 
 <file path=customXml/itemProps1.xml><?xml version="1.0" encoding="utf-8"?>
-<ds:datastoreItem xmlns:ds="http://schemas.openxmlformats.org/officeDocument/2006/customXml" ds:itemID="{E9B9EF46-5825-4F7C-94B3-8B0517A09965}">
+<ds:datastoreItem xmlns:ds="http://schemas.openxmlformats.org/officeDocument/2006/customXml" ds:itemID="{46BF4ED7-3DCC-4D95-A538-DCD3E99FCC4B}">
   <ds:schemaRefs>
     <ds:schemaRef ds:uri="http://schemas.openxmlformats.org/officeDocument/2006/bibliography"/>
   </ds:schemaRefs>

</xml_diff>